<commit_message>
Report article overview and algorithms
</commit_message>
<xml_diff>
--- a/Report.docx
+++ b/Report.docx
@@ -97,7 +97,7 @@
           </mc:Choice>
           <mc:Fallback>
             <w:pict>
-              <v:rect w14:anchorId="02D8F196" id="Rectangle 1" o:spid="_x0000_s1026" style="position:absolute;margin-left:-79.3pt;margin-top:-71.7pt;width:770.3pt;height:792.3pt;z-index:-251657216;visibility:visible;mso-wrap-style:square;mso-width-percent:0;mso-height-percent:0;mso-wrap-distance-left:9pt;mso-wrap-distance-top:0;mso-wrap-distance-right:9pt;mso-wrap-distance-bottom:0;mso-position-horizontal:absolute;mso-position-horizontal-relative:page;mso-position-vertical:absolute;mso-position-vertical-relative:text;mso-width-percent:0;mso-height-percent:0;mso-width-relative:margin;mso-height-relative:margin;v-text-anchor:middle" o:gfxdata="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" strokecolor="#1f4d78 [1604]" strokeweight="1pt">
+              <v:rect w14:anchorId="0009F462" id="Rectangle 1" o:spid="_x0000_s1026" style="position:absolute;margin-left:-79.3pt;margin-top:-71.7pt;width:770.3pt;height:792.3pt;z-index:-251657216;visibility:visible;mso-wrap-style:square;mso-width-percent:0;mso-height-percent:0;mso-wrap-distance-left:9pt;mso-wrap-distance-top:0;mso-wrap-distance-right:9pt;mso-wrap-distance-bottom:0;mso-position-horizontal:absolute;mso-position-horizontal-relative:page;mso-position-vertical:absolute;mso-position-vertical-relative:text;mso-width-percent:0;mso-height-percent:0;mso-width-relative:margin;mso-height-relative:margin;v-text-anchor:middle" o:gfxdata="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" strokecolor="#1f4d78 [1604]" strokeweight="1pt">
                 <v:fill r:id="rId5" o:title="" opacity="22282f" recolor="t" rotate="t" type="frame"/>
                 <w10:wrap anchorx="page"/>
               </v:rect>
@@ -424,6 +424,1000 @@
       <w:pPr>
         <w:bidi/>
         <w:rPr>
+          <w:rFonts w:ascii="IRANSansX Bold" w:hAnsi="IRANSansX Bold" w:cs="IRANSansX Bold" w:hint="cs"/>
+          <w:color w:val="385623" w:themeColor="accent6" w:themeShade="80"/>
+          <w:sz w:val="36"/>
+          <w:szCs w:val="36"/>
+          <w:rtl/>
+          <w:lang w:bidi="fa-IR"/>
+        </w:rPr>
+      </w:pPr>
+      <w:r>
+        <w:rPr>
+          <w:rFonts w:ascii="IRANSansX Bold" w:hAnsi="IRANSansX Bold" w:cs="IRANSansX Bold" w:hint="cs"/>
+          <w:color w:val="385623" w:themeColor="accent6" w:themeShade="80"/>
+          <w:sz w:val="36"/>
+          <w:szCs w:val="36"/>
+          <w:rtl/>
+          <w:lang w:bidi="fa-IR"/>
+        </w:rPr>
+        <w:lastRenderedPageBreak/>
+        <w:t>بررسی اجمالی مقاله</w:t>
+      </w:r>
+    </w:p>
+    <w:p>
+      <w:pPr>
+        <w:bidi/>
+        <w:ind w:firstLine="720"/>
+        <w:jc w:val="both"/>
+        <w:rPr>
+          <w:rFonts w:hint="cs"/>
+          <w:rtl/>
+          <w:lang w:bidi="fa-IR"/>
+        </w:rPr>
+      </w:pPr>
+      <w:r>
+        <w:rPr>
+          <w:rFonts w:hint="cs"/>
+          <w:rtl/>
+          <w:lang w:bidi="fa-IR"/>
+        </w:rPr>
+        <w:t xml:space="preserve">در این مقاله الگوریتم‌هایی برای پیش‌بینی تعداد مثلث‌ها و چهارتایی‌ها در مجموعه‌داده‌های جریانی گرافی ارائه شده است. مشابه با سایر الگوریتم‌های کلان‌داده در این مقاله نیز هدف پیدا کردن دقیق تعداد مثلث‌ها و چهارتایی‌ها نبوده است و </w:t>
+      </w:r>
+      <w:r>
+        <w:rPr>
+          <w:rFonts w:hint="cs"/>
+          <w:rtl/>
+          <w:lang w:bidi="fa-IR"/>
+        </w:rPr>
+        <w:t>تلاش برای یافتن تقریب با دقت مناسب در زمان مناسب و با پیچیدگی حافظه مناسب بوده است. به ادعای نویسندگان مقاله شمارش دورهای یک گراف و به طور خاص دورها به طول ۳ یا همان مثلث در کاربردهای مختلف اهمیت دارد و توجه ویژه‌ای بر روی آن شده است.</w:t>
+      </w:r>
+    </w:p>
+    <w:p>
+      <w:pPr>
+        <w:bidi/>
+        <w:ind w:firstLine="720"/>
+        <w:jc w:val="both"/>
+        <w:rPr>
+          <w:rtl/>
+          <w:lang w:bidi="fa-IR"/>
+        </w:rPr>
+      </w:pPr>
+      <w:r>
+        <w:rPr>
+          <w:rFonts w:hint="cs"/>
+          <w:rtl/>
+          <w:lang w:bidi="fa-IR"/>
+        </w:rPr>
+        <w:t xml:space="preserve">در این مقاله به صورت تک‌‌گذر </w:t>
+      </w:r>
+      <w:r>
+        <w:rPr>
+          <w:lang w:bidi="fa-IR"/>
+        </w:rPr>
+        <w:t>(one-pass)</w:t>
+      </w:r>
+      <w:r>
+        <w:rPr>
+          <w:rFonts w:hint="cs"/>
+          <w:rtl/>
+          <w:lang w:bidi="fa-IR"/>
+        </w:rPr>
+        <w:t xml:space="preserve"> </w:t>
+      </w:r>
+      <w:r>
+        <w:rPr>
+          <w:rFonts w:hint="cs"/>
+          <w:rtl/>
+          <w:lang w:bidi="fa-IR"/>
+        </w:rPr>
+        <w:t>جریان داده خوانده می‌شود. این مسئله می‌تواند باعث افزایش سرعت و حافظه شود چراکه هر عنصر در جریان تنها یک بار پردازش می‌شود و تنها تعداد کمی از آن‌ها ( و نه همه آن‌ها) ذخیره می‌شوند. وقتی قرار باشد تنها تعداد کمی از یال‌ها ذخیره شود باید نمونه‌برداری انجام داد. برای نمونه‌برداری منطقا باید یال‌هایی انتخاب شوند که بیشترین تاثیر را تعداد مثلث‌های تخمینی دارند. از طرفی امکان برگشت به گذشته به دلیل تک‌گذر بودن میسر نیست؛ پس به ناچار الگوریتم باید در لحظه و بر اساس اطلاعات معدود ذخیره‌شده تصمیم بگیرد که چه یالی در ادامه مهم‌تر است و چه یالی کم‌تر مهم.</w:t>
+      </w:r>
+    </w:p>
+    <w:p>
+      <w:pPr>
+        <w:bidi/>
+        <w:jc w:val="both"/>
+        <w:rPr>
+          <w:rFonts w:hint="cs"/>
+          <w:rtl/>
+        </w:rPr>
+      </w:pPr>
+      <w:r>
+        <w:rPr>
+          <w:rtl/>
+        </w:rPr>
+        <w:tab/>
+      </w:r>
+      <w:r>
+        <w:rPr>
+          <w:rFonts w:hint="cs"/>
+          <w:rtl/>
+        </w:rPr>
+        <w:t>نگهداری یالی که در تعداد بیشتری از مثلث‌ها حضور دارد می‌تواند منجر به تخمین مناسب‌تری شود. چراکه می‌توان تعداد بیشتری از مثلث‌ها را ردیابی کرد. در مقاله یال‌های با تعداد مثلث بالا اصطلاحا یال سنگین نامیده شده است. اگر بتوان تشخیص داد که یک یال سنگین است یا خیر می‌توان تصمیم‌گیری بهتری در انتخاب یال‌های موثر داشت. اما سوال مهمی که پیش می‌آید این است که از کجا بتوان متوجه شد که یک یال سنگین است؟ اگر بخواهیم به طور دقیق سنگینی یک یال را تعیین کنیم باید کل جریان را مورد پردازش قرار دهیم که در این حالت امکان دست‌یابی به الگ</w:t>
+      </w:r>
+      <w:r>
+        <w:rPr>
+          <w:rFonts w:hint="cs"/>
+          <w:rtl/>
+        </w:rPr>
+        <w:t>وریتمی تک‌گذر غیرممکن خواهد شد.</w:t>
+      </w:r>
+    </w:p>
+    <w:p>
+      <w:pPr>
+        <w:bidi/>
+        <w:jc w:val="both"/>
+        <w:rPr>
+          <w:rtl/>
+          <w:lang w:bidi="fa-IR"/>
+        </w:rPr>
+      </w:pPr>
+      <w:r>
+        <w:rPr>
+          <w:rtl/>
+        </w:rPr>
+        <w:tab/>
+      </w:r>
+      <w:r>
+        <w:rPr>
+          <w:rFonts w:hint="cs"/>
+          <w:rtl/>
+        </w:rPr>
+        <w:t xml:space="preserve">در مقاله پیشنهاد شده است که از یک عنصر پیش‌بینی کننده میزان سنگینی یال که اصطلاحا اوراکل </w:t>
+      </w:r>
+      <w:r>
+        <w:t>(Oracle)</w:t>
+      </w:r>
+      <w:r>
+        <w:rPr>
+          <w:rFonts w:hint="cs"/>
+          <w:rtl/>
+          <w:lang w:bidi="fa-IR"/>
+        </w:rPr>
+        <w:t xml:space="preserve"> نامیده می‌شود استفاده کنیم. </w:t>
+      </w:r>
+      <w:r>
+        <w:rPr>
+          <w:rFonts w:hint="cs"/>
+          <w:rtl/>
+          <w:lang w:bidi="fa-IR"/>
+        </w:rPr>
+        <w:t xml:space="preserve">بدین ترتیب در پردازش </w:t>
+      </w:r>
+      <w:r>
+        <w:rPr>
+          <w:rFonts w:hint="cs"/>
+          <w:rtl/>
+          <w:lang w:bidi="fa-IR"/>
+        </w:rPr>
+        <w:lastRenderedPageBreak/>
+        <w:t>جریان می‌توان یک کوئری را به اوراکل کوئری زد و اگر از نظر اوراکل آن یال به اندازه کافی سنگین بود ذخیره شود و در ادامه جریان اطلاعات مربوط به آن نگهداری شود.</w:t>
+      </w:r>
+    </w:p>
+    <w:p>
+      <w:pPr>
+        <w:bidi/>
+        <w:jc w:val="both"/>
+        <w:rPr>
+          <w:rtl/>
+          <w:lang w:bidi="fa-IR"/>
+        </w:rPr>
+      </w:pPr>
+      <w:r>
+        <w:rPr>
+          <w:rtl/>
+          <w:lang w:bidi="fa-IR"/>
+        </w:rPr>
+        <w:tab/>
+      </w:r>
+      <w:r>
+        <w:rPr>
+          <w:rFonts w:hint="cs"/>
+          <w:rtl/>
+          <w:lang w:bidi="fa-IR"/>
+        </w:rPr>
+        <w:t>گام بعدی آن است بدانیم چگونه می‌توانی اوراکلی داشت که پیش‌بینی کند. ایده مقاله آن بوده است که تنها بخش کوچکی از جریان داده را به طور کامل بررسی کنیم و با کمک آن اوراکل آموزش پیدا کند و در ادامه از آن استفاده شود. این ایده تنها زمانی کاربرد دارد که جریان داده تغییر شدیدی نداشته باشد. اگر این فرض برقرار باشد اوراکل به اندازه کافی دقیق خواهد بود تا در ادامه جریان از آن استفاده شود. نویسندگان مقاله مدعی هستند که این فرض برای مجموعه‌داده‌های واقعی برقرار است.</w:t>
+      </w:r>
+    </w:p>
+    <w:p>
+      <w:pPr>
+        <w:bidi/>
+        <w:jc w:val="both"/>
+        <w:rPr>
+          <w:rtl/>
+          <w:lang w:bidi="fa-IR"/>
+        </w:rPr>
+      </w:pPr>
+      <w:r>
+        <w:rPr>
+          <w:rtl/>
+          <w:lang w:bidi="fa-IR"/>
+        </w:rPr>
+        <w:tab/>
+      </w:r>
+      <w:r>
+        <w:rPr>
+          <w:rFonts w:hint="cs"/>
+          <w:rtl/>
+          <w:lang w:bidi="fa-IR"/>
+        </w:rPr>
+        <w:t>استفاده از یک اوراکل و متکی بودن به تنها یک گذر روی جریان ایده کلیدی مقاله است که باعث متمایزشدن کار تحقیقاتی آن‌ها از کارهای پیشین بوده است. در سایر کارهای تحقیقاتی همواره به بیشتر از یک گذر نیاز بوده است و به صورت صریح عنصری به نام اوراکل وجود نداشته است. البته شایان ذکر است که در کارهای پیشین عملا و به صورت ضمنی عملکرد آن در الگوریتم‌ها تاحدی وجود داشته است. مثلا در برخی از کارها گذر اول برای پیدا کردن یک دید اولیه از تعداد یال‌های با اندازه مثلث بالا بوده است که چنین چیزی مشابه کاری است که اوراکل در این مقاله می‌کند؛ با این تفاوت که در این مقاله از بخش کوچکی از جریان داده استفاده می‌شود و یک گذر کامل شکل نمی‌گیرد و اوراکل هم دقت کمتری دارد.</w:t>
+      </w:r>
+    </w:p>
+    <w:p>
+      <w:pPr>
+        <w:bidi/>
+        <w:jc w:val="both"/>
+        <w:rPr>
+          <w:rFonts w:hint="cs"/>
+          <w:rtl/>
+          <w:lang w:bidi="fa-IR"/>
+        </w:rPr>
+      </w:pPr>
+      <w:r>
+        <w:rPr>
+          <w:rtl/>
+          <w:lang w:bidi="fa-IR"/>
+        </w:rPr>
+        <w:tab/>
+      </w:r>
+      <w:r>
+        <w:rPr>
+          <w:rFonts w:hint="cs"/>
+          <w:rtl/>
+          <w:lang w:bidi="fa-IR"/>
+        </w:rPr>
+        <w:t xml:space="preserve">حسن دیگر مقاله ارائه الگوریتم‌های متنوع برای فرض‌های مختلف بوده است. به طور کلی پنج الگوریتم با تحلیل‌های کامل </w:t>
+      </w:r>
+      <w:r>
+        <w:rPr>
+          <w:rFonts w:hint="cs"/>
+          <w:rtl/>
+          <w:lang w:bidi="fa-IR"/>
+        </w:rPr>
+        <w:t xml:space="preserve">و اثبات‌های تئوری ارائه شده است. برای جریان داده دو مدل لیست مجاورت </w:t>
+      </w:r>
+      <w:r>
+        <w:rPr>
+          <w:lang w:bidi="fa-IR"/>
+        </w:rPr>
+        <w:t>(Adjacency List)</w:t>
+      </w:r>
+      <w:r>
+        <w:rPr>
+          <w:rFonts w:hint="cs"/>
+          <w:rtl/>
+          <w:lang w:bidi="fa-IR"/>
+        </w:rPr>
+        <w:t xml:space="preserve"> و ترتیب اختیاری </w:t>
+      </w:r>
+      <w:r>
+        <w:rPr>
+          <w:lang w:bidi="fa-IR"/>
+        </w:rPr>
+        <w:t>(Arbitrary Order)</w:t>
+      </w:r>
+      <w:r>
+        <w:rPr>
+          <w:rFonts w:hint="cs"/>
+          <w:rtl/>
+          <w:lang w:bidi="fa-IR"/>
+        </w:rPr>
+        <w:t xml:space="preserve"> در نظر گرفته شده است. برای اوراکل دو حالت باینری و مقداری ارائه شده است و نهایتا هم برای شمارش مثلث‌ها و هم شمارش چهارتایی‌ها روش پیشنهاد شده است. که در ادامه بیشتر بررسی می‌شود.</w:t>
+      </w:r>
+    </w:p>
+    <w:p>
+      <w:pPr>
+        <w:bidi/>
+        <w:jc w:val="both"/>
+        <w:rPr>
+          <w:rFonts w:hint="cs"/>
+          <w:rtl/>
+          <w:lang w:bidi="fa-IR"/>
+        </w:rPr>
+      </w:pPr>
+      <w:r>
+        <w:rPr>
+          <w:rtl/>
+          <w:lang w:bidi="fa-IR"/>
+        </w:rPr>
+        <w:tab/>
+      </w:r>
+      <w:r>
+        <w:rPr>
+          <w:rFonts w:hint="cs"/>
+          <w:rtl/>
+          <w:lang w:bidi="fa-IR"/>
+        </w:rPr>
+        <w:t>منظور از لیست مجاورت آن است که در جریان داده به توان برای یک راس به تمام رئوس مجاور آن دسترسی داشت. این درحالی که در مدل ترتیب اختیاری یال‌ها می‌توانند با هر ترتیبی ظاهر شوند و دلیلی برای آنکه یال‌های یک راس پشت‌سرهم بیایند وجود ندارد. قاعدتا در مدل دوم محدودیت‌ها بیشتر است.</w:t>
+      </w:r>
+    </w:p>
+    <w:p>
+      <w:pPr>
+        <w:bidi/>
+        <w:jc w:val="both"/>
+        <w:rPr>
+          <w:rtl/>
+          <w:lang w:bidi="fa-IR"/>
+        </w:rPr>
+      </w:pPr>
+      <w:r>
+        <w:rPr>
+          <w:rtl/>
+          <w:lang w:bidi="fa-IR"/>
+        </w:rPr>
+        <w:lastRenderedPageBreak/>
+        <w:tab/>
+      </w:r>
+      <w:r>
+        <w:rPr>
+          <w:rFonts w:hint="cs"/>
+          <w:rtl/>
+          <w:lang w:bidi="fa-IR"/>
+        </w:rPr>
+        <w:t>همچنین دو نوع ا</w:t>
+      </w:r>
+      <w:r>
+        <w:rPr>
+          <w:rFonts w:hint="cs"/>
+          <w:rtl/>
+          <w:lang w:bidi="fa-IR"/>
+        </w:rPr>
+        <w:t xml:space="preserve">وراکل در مقاله تعریف شده است. یکی از آن‌ها به شکل باینری تعیین می‌کند که یک یال سنگین است یا خیر و دیگری تعداد مثلث آن یال را پیش‌بینی می‌کند. اولین نوع آن اوراکل یال سنگین </w:t>
+      </w:r>
+      <w:r>
+        <w:rPr>
+          <w:lang w:bidi="fa-IR"/>
+        </w:rPr>
+        <w:t>(Heavy Edge Oracle)</w:t>
+      </w:r>
+      <w:r>
+        <w:rPr>
+          <w:rFonts w:hint="cs"/>
+          <w:rtl/>
+          <w:lang w:bidi="fa-IR"/>
+        </w:rPr>
+        <w:t xml:space="preserve"> نامیده می‌شود و دومی اوراکل مقداری </w:t>
+      </w:r>
+      <w:r>
+        <w:rPr>
+          <w:lang w:bidi="fa-IR"/>
+        </w:rPr>
+        <w:t>(Value Oracle)</w:t>
+      </w:r>
+      <w:r>
+        <w:rPr>
+          <w:rFonts w:hint="cs"/>
+          <w:rtl/>
+          <w:lang w:bidi="fa-IR"/>
+        </w:rPr>
+        <w:t>. نحوه پیش‌بینی هم بر اساس نتایج بخش کوچک ابتدا جریان داده است. یعنی اگر یک یال در این بخش تعدادی مثلث داشته باشد همان تعداد به عنوان پیش‌بینی در نظر گرفته می‌شود.</w:t>
+      </w:r>
+    </w:p>
+    <w:p>
+      <w:pPr>
+        <w:bidi/>
+        <w:jc w:val="both"/>
+        <w:rPr>
+          <w:rFonts w:hint="cs"/>
+          <w:rtl/>
+          <w:lang w:bidi="fa-IR"/>
+        </w:rPr>
+      </w:pPr>
+      <w:r>
+        <w:rPr>
+          <w:rtl/>
+          <w:lang w:bidi="fa-IR"/>
+        </w:rPr>
+        <w:tab/>
+      </w:r>
+      <w:r>
+        <w:rPr>
+          <w:rFonts w:hint="cs"/>
+          <w:rtl/>
+          <w:lang w:bidi="fa-IR"/>
+        </w:rPr>
+        <w:t>بر اساس نتایجی که در مقاله عنوان شده است این مقاله توانسته به دقت‌ها و سرعت‌های بهتری نسبت به روش‌های پیشین دست پیدا کند که با توجه به تک‌گذر بودن آن نکته خیلی مثبتی است.</w:t>
+      </w:r>
+    </w:p>
+    <w:p>
+      <w:pPr>
+        <w:bidi/>
+        <w:jc w:val="both"/>
+        <w:rPr>
+          <w:lang w:bidi="fa-IR"/>
+        </w:rPr>
+      </w:pPr>
+      <w:r>
+        <w:rPr>
+          <w:rtl/>
+          <w:lang w:bidi="fa-IR"/>
+        </w:rPr>
+        <w:tab/>
+      </w:r>
+      <w:r>
+        <w:rPr>
+          <w:rFonts w:hint="cs"/>
+          <w:rtl/>
+          <w:lang w:bidi="fa-IR"/>
+        </w:rPr>
+        <w:t>در کنار نقاط قوه مقاله باید نکات منفی‌ای هم اشاره کرد؛ این مقاله بر روی جنبه‌های تئوری و اثبات‌های آن به اندازه کافی متمرکز شده است ولی جنبه‌های پیاده‌سازی مورد غفلت واقع شده است. خیلی از پارامتر‌های مهم تعیین نشده‌اند. بخشی از سودوکدها مبهم است و پیاده‌سازی آن را سخت می‌کند. مشخصات سخت افزاری مورد نیاز و نبود کد مقاله هم مشکلات را بیشتر کرده است.</w:t>
+      </w:r>
+    </w:p>
+    <w:p>
+      <w:pPr>
+        <w:bidi/>
+        <w:jc w:val="both"/>
+        <w:rPr>
+          <w:rtl/>
+          <w:lang w:bidi="fa-IR"/>
+        </w:rPr>
+      </w:pPr>
+    </w:p>
+    <w:p>
+      <w:pPr>
+        <w:bidi/>
+        <w:jc w:val="both"/>
+        <w:rPr>
+          <w:rFonts w:ascii="IRANSansX Bold" w:hAnsi="IRANSansX Bold" w:cs="IRANSansX Bold" w:hint="cs"/>
+          <w:color w:val="385623" w:themeColor="accent6" w:themeShade="80"/>
+          <w:sz w:val="36"/>
+          <w:szCs w:val="36"/>
+          <w:rtl/>
+          <w:lang w:bidi="fa-IR"/>
+        </w:rPr>
+      </w:pPr>
+      <w:r>
+        <w:rPr>
+          <w:rFonts w:ascii="IRANSansX Bold" w:hAnsi="IRANSansX Bold" w:cs="IRANSansX Bold" w:hint="cs"/>
+          <w:color w:val="385623" w:themeColor="accent6" w:themeShade="80"/>
+          <w:sz w:val="36"/>
+          <w:szCs w:val="36"/>
+          <w:rtl/>
+          <w:lang w:bidi="fa-IR"/>
+        </w:rPr>
+        <w:t>خلاصه الگوریتم‌ها</w:t>
+      </w:r>
+    </w:p>
+    <w:p>
+      <w:pPr>
+        <w:bidi/>
+        <w:jc w:val="both"/>
+        <w:rPr>
+          <w:rtl/>
+          <w:lang w:bidi="fa-IR"/>
+        </w:rPr>
+      </w:pPr>
+      <w:r>
+        <w:rPr>
+          <w:rtl/>
+          <w:lang w:bidi="fa-IR"/>
+        </w:rPr>
+        <w:tab/>
+      </w:r>
+      <w:r>
+        <w:rPr>
+          <w:rFonts w:hint="cs"/>
+          <w:rtl/>
+          <w:lang w:bidi="fa-IR"/>
+        </w:rPr>
+        <w:t xml:space="preserve">در این مقاله الگوریتم ۱ برای مدل لیست مجاورت و اوراکل یال سنگین طراحی شده است. بر اساس پیش‌بینی اوراکل یال‌های جریان به سه دسته یال‌های سبک، متوسط و سنگین تقسیم می‌شوند. سپس هر کدام از این‌ها بسته دسته‌شان احتمال انتخاب دارند. یعنی یال‌های متوسط احتمال انتخاب بیشتری دارند تا یال‌های سبک. برای هر یک از سه دسته تعداد مثلث‌های مربوط به یال‌های آن شمرده می‌شود و بر احتمال آن تقسیم می‌شود. مثلا اگر نیمی از یال‌های سبک را انتخاب کرده باشیم و ۱۰۰۰ مثلث شکل گرفته باشد، تعداد کل مثلث‌های مربوط به یال‌های سبک ۲۰۰۰ پیش‌بینی می‌شود. برای شمارش مثلث‌ها هم از یک حالت خاص استفاده شده است. در مقاله برای یال </w:t>
+      </w:r>
+      <w:proofErr w:type="spellStart"/>
+      <w:r>
+        <w:rPr>
+          <w:lang w:bidi="fa-IR"/>
+        </w:rPr>
+        <w:t>xy</w:t>
+      </w:r>
+      <w:proofErr w:type="spellEnd"/>
+      <w:r>
+        <w:rPr>
+          <w:rFonts w:hint="cs"/>
+          <w:rtl/>
+          <w:lang w:bidi="fa-IR"/>
+        </w:rPr>
+        <w:t xml:space="preserve"> دو نوع نماد مربوط به شمارش مثلث معرفی شده است: </w:t>
+      </w:r>
+      <m:oMath>
+        <m:sSub>
+          <m:sSubPr>
+            <m:ctrlPr>
+              <w:rPr>
+                <w:rFonts w:ascii="Cambria Math" w:hAnsi="Cambria Math"/>
+                <w:i/>
+                <w:lang w:bidi="fa-IR"/>
+              </w:rPr>
+            </m:ctrlPr>
+          </m:sSubPr>
+          <m:e>
+            <m:r>
+              <w:rPr>
+                <w:rFonts w:ascii="Cambria Math" w:hAnsi="Cambria Math"/>
+                <w:lang w:bidi="fa-IR"/>
+              </w:rPr>
+              <m:t>N</m:t>
+            </m:r>
+          </m:e>
+          <m:sub>
+            <m:r>
+              <w:rPr>
+                <w:rFonts w:ascii="Cambria Math" w:hAnsi="Cambria Math"/>
+                <w:lang w:bidi="fa-IR"/>
+              </w:rPr>
+              <m:t>xy</m:t>
+            </m:r>
+          </m:sub>
+        </m:sSub>
+      </m:oMath>
+      <w:r>
+        <w:rPr>
+          <w:rFonts w:hint="cs"/>
+          <w:rtl/>
+          <w:lang w:bidi="fa-IR"/>
+        </w:rPr>
+        <w:t xml:space="preserve"> </w:t>
+      </w:r>
+      <w:r>
+        <w:rPr>
+          <w:rFonts w:hint="cs"/>
+          <w:rtl/>
+          <w:lang w:bidi="fa-IR"/>
+        </w:rPr>
+        <w:t xml:space="preserve">و </w:t>
+      </w:r>
+      <m:oMath>
+        <m:sSub>
+          <m:sSubPr>
+            <m:ctrlPr>
+              <w:rPr>
+                <w:rFonts w:ascii="Cambria Math" w:hAnsi="Cambria Math"/>
+                <w:i/>
+                <w:lang w:bidi="fa-IR"/>
+              </w:rPr>
+            </m:ctrlPr>
+          </m:sSubPr>
+          <m:e>
+            <m:r>
+              <w:rPr>
+                <w:rFonts w:ascii="Cambria Math" w:hAnsi="Cambria Math"/>
+                <w:lang w:bidi="fa-IR"/>
+              </w:rPr>
+              <m:t>R</m:t>
+            </m:r>
+          </m:e>
+          <m:sub>
+            <m:r>
+              <w:rPr>
+                <w:rFonts w:ascii="Cambria Math" w:hAnsi="Cambria Math"/>
+                <w:lang w:bidi="fa-IR"/>
+              </w:rPr>
+              <m:t>xy</m:t>
+            </m:r>
+          </m:sub>
+        </m:sSub>
+      </m:oMath>
+      <w:r>
+        <w:rPr>
+          <w:rFonts w:hint="cs"/>
+          <w:rtl/>
+          <w:lang w:bidi="fa-IR"/>
+        </w:rPr>
+        <w:t xml:space="preserve">. </w:t>
+      </w:r>
+      <m:oMath>
+        <m:sSub>
+          <m:sSubPr>
+            <m:ctrlPr>
+              <w:rPr>
+                <w:rFonts w:ascii="Cambria Math" w:hAnsi="Cambria Math"/>
+                <w:i/>
+                <w:lang w:bidi="fa-IR"/>
+              </w:rPr>
+            </m:ctrlPr>
+          </m:sSubPr>
+          <m:e>
+            <m:r>
+              <w:rPr>
+                <w:rFonts w:ascii="Cambria Math" w:hAnsi="Cambria Math"/>
+                <w:lang w:bidi="fa-IR"/>
+              </w:rPr>
+              <m:t>N</m:t>
+            </m:r>
+          </m:e>
+          <m:sub>
+            <m:r>
+              <w:rPr>
+                <w:rFonts w:ascii="Cambria Math" w:hAnsi="Cambria Math"/>
+                <w:lang w:bidi="fa-IR"/>
+              </w:rPr>
+              <m:t>xy</m:t>
+            </m:r>
+          </m:sub>
+        </m:sSub>
+      </m:oMath>
+      <w:r>
+        <w:rPr>
+          <w:rFonts w:hint="cs"/>
+          <w:rtl/>
+          <w:lang w:bidi="fa-IR"/>
+        </w:rPr>
+        <w:t xml:space="preserve"> شامل تمام مثلث‌هایی می‌شود که یال </w:t>
+      </w:r>
+      <w:proofErr w:type="spellStart"/>
+      <w:r>
+        <w:rPr>
+          <w:lang w:bidi="fa-IR"/>
+        </w:rPr>
+        <w:t>xy</w:t>
+      </w:r>
+      <w:proofErr w:type="spellEnd"/>
+      <w:r>
+        <w:rPr>
+          <w:rFonts w:hint="cs"/>
+          <w:rtl/>
+          <w:lang w:bidi="fa-IR"/>
+        </w:rPr>
+        <w:t xml:space="preserve"> عضو آن باشد ولی </w:t>
+      </w:r>
+      <m:oMath>
+        <m:sSub>
+          <m:sSubPr>
+            <m:ctrlPr>
+              <w:rPr>
+                <w:rFonts w:ascii="Cambria Math" w:hAnsi="Cambria Math"/>
+                <w:i/>
+                <w:lang w:bidi="fa-IR"/>
+              </w:rPr>
+            </m:ctrlPr>
+          </m:sSubPr>
+          <m:e>
+            <m:r>
+              <w:rPr>
+                <w:rFonts w:ascii="Cambria Math" w:hAnsi="Cambria Math"/>
+                <w:lang w:bidi="fa-IR"/>
+              </w:rPr>
+              <m:t>R</m:t>
+            </m:r>
+          </m:e>
+          <m:sub>
+            <m:r>
+              <w:rPr>
+                <w:rFonts w:ascii="Cambria Math" w:hAnsi="Cambria Math"/>
+                <w:lang w:bidi="fa-IR"/>
+              </w:rPr>
+              <m:t>xy</m:t>
+            </m:r>
+          </m:sub>
+        </m:sSub>
+      </m:oMath>
+      <w:r>
+        <w:rPr>
+          <w:rFonts w:hint="cs"/>
+          <w:rtl/>
+          <w:lang w:bidi="fa-IR"/>
+        </w:rPr>
+        <w:t xml:space="preserve"> شامل </w:t>
+      </w:r>
+      <w:r>
+        <w:rPr>
+          <w:rFonts w:hint="cs"/>
+          <w:rtl/>
+          <w:lang w:bidi="fa-IR"/>
+        </w:rPr>
+        <w:lastRenderedPageBreak/>
+        <w:t xml:space="preserve">مثلث‌هایی می‌شود که هم </w:t>
+      </w:r>
+      <w:proofErr w:type="spellStart"/>
+      <w:r>
+        <w:rPr>
+          <w:lang w:bidi="fa-IR"/>
+        </w:rPr>
+        <w:t>xy</w:t>
+      </w:r>
+      <w:proofErr w:type="spellEnd"/>
+      <w:r>
+        <w:rPr>
+          <w:rFonts w:hint="cs"/>
+          <w:rtl/>
+          <w:lang w:bidi="fa-IR"/>
+        </w:rPr>
+        <w:t xml:space="preserve"> عضو آن باشد و هم عضو سوم در جریان داده در حالت لیست مجاورت بین دو عضو دیگر آمده باشد. محاسبه </w:t>
+      </w:r>
+      <w:r>
+        <w:rPr>
+          <w:lang w:bidi="fa-IR"/>
+        </w:rPr>
+        <w:t xml:space="preserve"> </w:t>
+      </w:r>
+      <m:oMath>
+        <m:sSub>
+          <m:sSubPr>
+            <m:ctrlPr>
+              <w:rPr>
+                <w:rFonts w:ascii="Cambria Math" w:hAnsi="Cambria Math"/>
+                <w:i/>
+                <w:lang w:bidi="fa-IR"/>
+              </w:rPr>
+            </m:ctrlPr>
+          </m:sSubPr>
+          <m:e>
+            <m:r>
+              <w:rPr>
+                <w:rFonts w:ascii="Cambria Math" w:hAnsi="Cambria Math"/>
+                <w:lang w:bidi="fa-IR"/>
+              </w:rPr>
+              <m:t>N</m:t>
+            </m:r>
+          </m:e>
+          <m:sub>
+            <m:r>
+              <w:rPr>
+                <w:rFonts w:ascii="Cambria Math" w:hAnsi="Cambria Math"/>
+                <w:lang w:bidi="fa-IR"/>
+              </w:rPr>
+              <m:t>xy</m:t>
+            </m:r>
+          </m:sub>
+        </m:sSub>
+      </m:oMath>
+      <w:r>
+        <w:rPr>
+          <w:rFonts w:hint="cs"/>
+          <w:rtl/>
+          <w:lang w:bidi="fa-IR"/>
+        </w:rPr>
+        <w:t xml:space="preserve">به غیر از در زمان آموزش اوراکل ممکن نیست ولی </w:t>
+      </w:r>
+      <m:oMath>
+        <m:sSub>
+          <m:sSubPr>
+            <m:ctrlPr>
+              <w:rPr>
+                <w:rFonts w:ascii="Cambria Math" w:hAnsi="Cambria Math"/>
+                <w:i/>
+                <w:lang w:bidi="fa-IR"/>
+              </w:rPr>
+            </m:ctrlPr>
+          </m:sSubPr>
+          <m:e>
+            <m:r>
+              <w:rPr>
+                <w:rFonts w:ascii="Cambria Math" w:hAnsi="Cambria Math"/>
+                <w:lang w:bidi="fa-IR"/>
+              </w:rPr>
+              <m:t>R</m:t>
+            </m:r>
+          </m:e>
+          <m:sub>
+            <m:r>
+              <w:rPr>
+                <w:rFonts w:ascii="Cambria Math" w:hAnsi="Cambria Math"/>
+                <w:lang w:bidi="fa-IR"/>
+              </w:rPr>
+              <m:t>xy</m:t>
+            </m:r>
+          </m:sub>
+        </m:sSub>
+      </m:oMath>
+      <w:r>
+        <w:rPr>
+          <w:rFonts w:hint="cs"/>
+          <w:rtl/>
+          <w:lang w:bidi="fa-IR"/>
+        </w:rPr>
+        <w:t xml:space="preserve"> را می‌توان محاسبه کرد. چراکه اگر </w:t>
+      </w:r>
+      <w:proofErr w:type="spellStart"/>
+      <w:r>
+        <w:rPr>
+          <w:lang w:bidi="fa-IR"/>
+        </w:rPr>
+        <w:t>xy</w:t>
+      </w:r>
+      <w:proofErr w:type="spellEnd"/>
+      <w:r>
+        <w:rPr>
+          <w:rFonts w:hint="cs"/>
+          <w:rtl/>
+          <w:lang w:bidi="fa-IR"/>
+        </w:rPr>
+        <w:t xml:space="preserve"> دیده شود و ذخیره شود می‌توان تعداد مثلث‌ها را تا زمان دیدن </w:t>
+      </w:r>
+      <w:proofErr w:type="spellStart"/>
+      <w:r>
+        <w:rPr>
+          <w:lang w:bidi="fa-IR"/>
+        </w:rPr>
+        <w:t>yx</w:t>
+      </w:r>
+      <w:proofErr w:type="spellEnd"/>
+      <w:r>
+        <w:rPr>
+          <w:rFonts w:hint="cs"/>
+          <w:rtl/>
+          <w:lang w:bidi="fa-IR"/>
+        </w:rPr>
+        <w:t xml:space="preserve"> شمارش کرد.</w:t>
+      </w:r>
+    </w:p>
+    <w:p>
+      <w:pPr>
+        <w:bidi/>
+        <w:jc w:val="both"/>
+        <w:rPr>
+          <w:rtl/>
+          <w:lang w:bidi="fa-IR"/>
+        </w:rPr>
+      </w:pPr>
+      <w:r>
+        <w:rPr>
+          <w:rtl/>
+          <w:lang w:bidi="fa-IR"/>
+        </w:rPr>
+        <w:tab/>
+      </w:r>
+      <w:r>
+        <w:rPr>
+          <w:rFonts w:hint="cs"/>
+          <w:rtl/>
+          <w:lang w:bidi="fa-IR"/>
+        </w:rPr>
+        <w:t>الگوریتم ۲ و ۳ هر دو مربوط به مدل لیست مجاورت و برای اوراکل مقداری طراحی شده‌اند.</w:t>
+      </w:r>
+      <w:r>
+        <w:rPr>
+          <w:rFonts w:hint="cs"/>
+          <w:rtl/>
+          <w:lang w:bidi="fa-IR"/>
+        </w:rPr>
+        <w:t xml:space="preserve"> اما جزئیات هر دو الگوریتم کاملا متفاوت و خلاقانه است. در الگوریتم ۲ از متغیر تصادفی نمایی استفاده شده است و بر پایه احتمالات تعداد مثلث‌ها تخمین زده می‌شود. برای آنکه تخمین پایدارتر باشد برخلاف الگوریتم ۱ تعداد زیادی پیش‌بینی انجام می‌گیرد و میانه آن به عنوان پیش‌بینی نهایی معرفی می‌شود. همچنین در این الگوریتم سعی شده است که به مرور یال‌های نگهداری شده بروز شود. چیزی که در الگوریتم ۱ دیده نمی‌شد. علت این تفاوت هم به اوراکل بر می‌گردد. در الگوریتم ۱ اوراکل باینری است و نمی‌تواند بین یال‌های سنگین تفاوتی بگذارد و به طور مشابه توانایی تمایز بین یال‌های سبک را هم ندارد.</w:t>
+      </w:r>
+    </w:p>
+    <w:p>
+      <w:pPr>
+        <w:bidi/>
+        <w:jc w:val="both"/>
+        <w:rPr>
+          <w:rtl/>
+          <w:lang w:bidi="fa-IR"/>
+        </w:rPr>
+      </w:pPr>
+      <w:r>
+        <w:rPr>
+          <w:rtl/>
+          <w:lang w:bidi="fa-IR"/>
+        </w:rPr>
+        <w:tab/>
+      </w:r>
+      <w:r>
+        <w:rPr>
+          <w:rFonts w:hint="cs"/>
+          <w:rtl/>
+          <w:lang w:bidi="fa-IR"/>
+        </w:rPr>
+        <w:t>در الگوریتم ۳ یال‌ها به تعدادی بازه نابرابر نگاشت می‌شوند</w:t>
+      </w:r>
+      <w:r>
+        <w:rPr>
+          <w:rFonts w:hint="cs"/>
+          <w:rtl/>
+          <w:lang w:bidi="fa-IR"/>
+        </w:rPr>
+        <w:t xml:space="preserve"> که تعدادشان </w:t>
+      </w:r>
+      <w:r>
+        <w:rPr>
+          <w:lang w:bidi="fa-IR"/>
+        </w:rPr>
+        <w:t>i</w:t>
+      </w:r>
+      <w:r>
+        <w:rPr>
+          <w:rFonts w:hint="cs"/>
+          <w:rtl/>
+          <w:lang w:bidi="fa-IR"/>
+        </w:rPr>
+        <w:t xml:space="preserve"> تاست</w:t>
+      </w:r>
+      <w:r>
+        <w:rPr>
+          <w:rFonts w:hint="cs"/>
+          <w:rtl/>
+          <w:lang w:bidi="fa-IR"/>
+        </w:rPr>
+        <w:t xml:space="preserve">. اولین بازه متعلق به یال‌های دارای تعداد مثلث خیلی کم و بازه‌های بعد به ترتیب جایگاه یال‌های سنگین‌تر است. احتمال انتخاب یال متناسب با همین بازه‌بندی تغییر می‌کند. یعنی یال‌های بازه اول احتمال انتخاب کمتری دارند تا یال‌های بازه‌ی بعدی و الی آخر. </w:t>
+      </w:r>
+      <w:r>
+        <w:rPr>
+          <w:rFonts w:hint="cs"/>
+          <w:rtl/>
+          <w:lang w:bidi="fa-IR"/>
+        </w:rPr>
+        <w:t xml:space="preserve">همچنین برای هر بازه </w:t>
+      </w:r>
+      <w:r>
+        <w:rPr>
+          <w:lang w:bidi="fa-IR"/>
+        </w:rPr>
+        <w:t>j</w:t>
+      </w:r>
+      <w:r>
+        <w:rPr>
+          <w:rFonts w:hint="cs"/>
+          <w:rtl/>
+          <w:lang w:bidi="fa-IR"/>
+        </w:rPr>
+        <w:t xml:space="preserve"> مجموعه مجزا درنظر گرفته شده است که کمک می‌کند تا میانه‌ی چندین تخمین، تخمین نهایی باشد تا بدین شکل </w:t>
+      </w:r>
+      <w:r>
+        <w:rPr>
+          <w:rFonts w:hint="cs"/>
+          <w:rtl/>
+          <w:lang w:bidi="fa-IR"/>
+        </w:rPr>
+        <w:t>واریانس پیش‌بینی کم شود.</w:t>
+      </w:r>
+    </w:p>
+    <w:p>
+      <w:pPr>
+        <w:bidi/>
+        <w:jc w:val="both"/>
+        <w:rPr>
+          <w:rFonts w:hint="cs"/>
+          <w:rtl/>
+          <w:lang w:bidi="fa-IR"/>
+        </w:rPr>
+      </w:pPr>
+      <w:r>
+        <w:rPr>
+          <w:rtl/>
+          <w:lang w:bidi="fa-IR"/>
+        </w:rPr>
+        <w:tab/>
+      </w:r>
+      <w:r>
+        <w:rPr>
+          <w:rFonts w:hint="cs"/>
+          <w:rtl/>
+          <w:lang w:bidi="fa-IR"/>
+        </w:rPr>
+        <w:t xml:space="preserve">الگوریتم ۴ برخلاف سه الگوریتم دیگر مربوط به مدل ترتیب اختیاری است. در این الگوریتم مانند الگوریتم ۱ از اوراکل یال سنگین استفاده می‌شود. همچنان مطابق با منطق الگوریتم ۱ یال‌ها به دو دسته سبک و سنگین تقسیم می‌شوند که احتمال انتخاب متفاوتی دارند. به بیان دقیق‌تر یال‌های سنگین تماما انتخاب می‌شوند ولی یال‌های سبک نمونه‌برداری می‌شوند. </w:t>
+      </w:r>
+      <w:r>
+        <w:rPr>
+          <w:rFonts w:hint="cs"/>
+          <w:rtl/>
+          <w:lang w:bidi="fa-IR"/>
+        </w:rPr>
+        <w:t>نهایتا وقتی یک یال جدید می‌رسد باید بررسی کرد که با یال‌های پیشین می‌تواند مثلث تشک</w:t>
+      </w:r>
+      <w:bookmarkStart w:id="0" w:name="_GoBack"/>
+      <w:bookmarkEnd w:id="0"/>
+      <w:r>
+        <w:rPr>
+          <w:rFonts w:hint="cs"/>
+          <w:rtl/>
+          <w:lang w:bidi="fa-IR"/>
+        </w:rPr>
+        <w:t>یل دهد یا خیر.</w:t>
+      </w:r>
+    </w:p>
+    <w:p>
+      <w:pPr>
+        <w:bidi/>
+        <w:jc w:val="both"/>
+        <w:rPr>
+          <w:rtl/>
+          <w:lang w:bidi="fa-IR"/>
+        </w:rPr>
+      </w:pPr>
+    </w:p>
+    <w:p>
+      <w:pPr>
+        <w:bidi/>
+        <w:rPr>
           <w:rFonts w:ascii="IRANSansX Bold" w:hAnsi="IRANSansX Bold" w:cs="IRANSansX Bold"/>
           <w:color w:val="385623" w:themeColor="accent6" w:themeShade="80"/>
           <w:sz w:val="36"/>
@@ -442,8 +1436,21 @@
           <w:lang w:bidi="fa-IR"/>
         </w:rPr>
         <w:lastRenderedPageBreak/>
-        <w:t>بخش اول:</w:t>
-      </w:r>
+        <w:t>انتخاب مجموعه‌داده و تنظیمات</w:t>
+      </w:r>
+    </w:p>
+    <w:p>
+      <w:pPr>
+        <w:bidi/>
+        <w:rPr>
+          <w:rFonts w:ascii="IRANSansX Bold" w:hAnsi="IRANSansX Bold" w:cs="IRANSansX Bold"/>
+          <w:color w:val="385623" w:themeColor="accent6" w:themeShade="80"/>
+          <w:sz w:val="36"/>
+          <w:szCs w:val="36"/>
+          <w:rtl/>
+          <w:lang w:bidi="fa-IR"/>
+        </w:rPr>
+      </w:pPr>
       <w:r>
         <w:rPr>
           <w:rFonts w:ascii="IRANSansX Bold" w:hAnsi="IRANSansX Bold" w:cs="IRANSansX Bold" w:hint="cs"/>
@@ -453,9 +1460,12 @@
           <w:rtl/>
           <w:lang w:bidi="fa-IR"/>
         </w:rPr>
-        <w:t xml:space="preserve"> سوالات</w:t>
-      </w:r>
-      <w:r>
+        <w:t>نتایج</w:t>
+      </w:r>
+    </w:p>
+    <w:p>
+      <w:pPr>
+        <w:bidi/>
         <w:rPr>
           <w:rFonts w:ascii="IRANSansX Bold" w:hAnsi="IRANSansX Bold" w:cs="IRANSansX Bold" w:hint="cs"/>
           <w:color w:val="385623" w:themeColor="accent6" w:themeShade="80"/>
@@ -464,55 +1474,17 @@
           <w:rtl/>
           <w:lang w:bidi="fa-IR"/>
         </w:rPr>
-        <w:t xml:space="preserve"> تشریحی</w:t>
-      </w:r>
-    </w:p>
-    <w:p>
-      <w:pPr>
-        <w:bidi/>
-        <w:jc w:val="both"/>
-        <w:rPr>
-          <w:rFonts w:ascii="IRANSansX Bold" w:hAnsi="IRANSansX Bold" w:cs="IRANSansX Bold"/>
-          <w:color w:val="385623" w:themeColor="accent6" w:themeShade="80"/>
-          <w:sz w:val="32"/>
-          <w:szCs w:val="32"/>
-          <w:rtl/>
-          <w:lang w:bidi="fa-IR"/>
-        </w:rPr>
       </w:pPr>
       <w:r>
         <w:rPr>
           <w:rFonts w:ascii="IRANSansX Bold" w:hAnsi="IRANSansX Bold" w:cs="IRANSansX Bold" w:hint="cs"/>
           <w:color w:val="385623" w:themeColor="accent6" w:themeShade="80"/>
-          <w:sz w:val="32"/>
-          <w:szCs w:val="32"/>
-          <w:rtl/>
-          <w:lang w:bidi="fa-IR"/>
-        </w:rPr>
-        <w:t>سوال ۱</w:t>
-      </w:r>
-    </w:p>
-    <w:p>
-      <w:pPr>
-        <w:bidi/>
-      </w:pPr>
-      <w:r>
-        <w:rPr>
-          <w:rFonts w:hint="cs"/>
-          <w:rtl/>
-          <w:lang w:bidi="fa-IR"/>
-        </w:rPr>
-        <w:t>در جدول ز</w:t>
-      </w:r>
-      <w:bookmarkStart w:id="0" w:name="_GoBack"/>
-      <w:bookmarkEnd w:id="0"/>
-      <w:r>
-        <w:rPr>
-          <w:rFonts w:hint="cs"/>
-          <w:rtl/>
-          <w:lang w:bidi="fa-IR"/>
-        </w:rPr>
-        <w:t>یر فاصله</w:t>
+          <w:sz w:val="36"/>
+          <w:szCs w:val="36"/>
+          <w:rtl/>
+          <w:lang w:bidi="fa-IR"/>
+        </w:rPr>
+        <w:t>چالش‌های پیاده‌سازی</w:t>
       </w:r>
     </w:p>
     <w:sectPr>
@@ -1065,6 +2037,16 @@
       <w:szCs w:val="28"/>
     </w:rPr>
   </w:style>
+  <w:style w:type="character" w:styleId="PlaceholderText">
+    <w:name w:val="Placeholder Text"/>
+    <w:basedOn w:val="DefaultParagraphFont"/>
+    <w:uiPriority w:val="99"/>
+    <w:semiHidden/>
+    <w:rsid w:val="00562555"/>
+    <w:rPr>
+      <w:color w:val="808080"/>
+    </w:rPr>
+  </w:style>
 </w:styles>
 </file>
 

</xml_diff>

<commit_message>
Report settings and chalanges
</commit_message>
<xml_diff>
--- a/Report.docx
+++ b/Report.docx
@@ -97,7 +97,7 @@
           </mc:Choice>
           <mc:Fallback>
             <w:pict>
-              <v:rect w14:anchorId="0009F462" id="Rectangle 1" o:spid="_x0000_s1026" style="position:absolute;margin-left:-79.3pt;margin-top:-71.7pt;width:770.3pt;height:792.3pt;z-index:-251657216;visibility:visible;mso-wrap-style:square;mso-width-percent:0;mso-height-percent:0;mso-wrap-distance-left:9pt;mso-wrap-distance-top:0;mso-wrap-distance-right:9pt;mso-wrap-distance-bottom:0;mso-position-horizontal:absolute;mso-position-horizontal-relative:page;mso-position-vertical:absolute;mso-position-vertical-relative:text;mso-width-percent:0;mso-height-percent:0;mso-width-relative:margin;mso-height-relative:margin;v-text-anchor:middle" o:gfxdata="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" strokecolor="#1f4d78 [1604]" strokeweight="1pt">
+              <v:rect w14:anchorId="49E1BF47" id="Rectangle 1" o:spid="_x0000_s1026" style="position:absolute;margin-left:-79.3pt;margin-top:-71.7pt;width:770.3pt;height:792.3pt;z-index:-251657216;visibility:visible;mso-wrap-style:square;mso-width-percent:0;mso-height-percent:0;mso-wrap-distance-left:9pt;mso-wrap-distance-top:0;mso-wrap-distance-right:9pt;mso-wrap-distance-bottom:0;mso-position-horizontal:absolute;mso-position-horizontal-relative:page;mso-position-vertical:absolute;mso-position-vertical-relative:text;mso-width-percent:0;mso-height-percent:0;mso-width-relative:margin;mso-height-relative:margin;v-text-anchor:middle" o:gfxdata="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" strokecolor="#1f4d78 [1604]" strokeweight="1pt">
                 <v:fill r:id="rId5" o:title="" opacity="22282f" recolor="t" rotate="t" type="frame"/>
                 <w10:wrap anchorx="page"/>
               </v:rect>
@@ -1391,17 +1391,7 @@
           <w:rtl/>
           <w:lang w:bidi="fa-IR"/>
         </w:rPr>
-        <w:t>نهایتا وقتی یک یال جدید می‌رسد باید بررسی کرد که با یال‌های پیشین می‌تواند مثلث تشک</w:t>
-      </w:r>
-      <w:bookmarkStart w:id="0" w:name="_GoBack"/>
-      <w:bookmarkEnd w:id="0"/>
-      <w:r>
-        <w:rPr>
-          <w:rFonts w:hint="cs"/>
-          <w:rtl/>
-          <w:lang w:bidi="fa-IR"/>
-        </w:rPr>
-        <w:t>یل دهد یا خیر.</w:t>
+        <w:t>نهایتا وقتی یک یال جدید می‌رسد باید بررسی کرد که با یال‌های پیشین می‌تواند مثلث تشکیل دهد یا خیر.</w:t>
       </w:r>
     </w:p>
     <w:p>
@@ -1422,7 +1412,6 @@
           <w:color w:val="385623" w:themeColor="accent6" w:themeShade="80"/>
           <w:sz w:val="36"/>
           <w:szCs w:val="36"/>
-          <w:rtl/>
           <w:lang w:bidi="fa-IR"/>
         </w:rPr>
       </w:pPr>
@@ -1442,12 +1431,1568 @@
     <w:p>
       <w:pPr>
         <w:bidi/>
+        <w:ind w:firstLine="720"/>
+        <w:jc w:val="both"/>
+        <w:rPr>
+          <w:rtl/>
+          <w:lang w:bidi="fa-IR"/>
+        </w:rPr>
+      </w:pPr>
+      <w:r>
+        <w:rPr>
+          <w:rFonts w:hint="cs"/>
+          <w:rtl/>
+          <w:lang w:bidi="fa-IR"/>
+        </w:rPr>
+        <w:t xml:space="preserve">برای این پروژه سه مجموعه‌داده </w:t>
+      </w:r>
+      <w:r>
+        <w:rPr>
+          <w:lang w:bidi="fa-IR"/>
+        </w:rPr>
+        <w:t>Oregon</w:t>
+      </w:r>
+      <w:r>
+        <w:rPr>
+          <w:rFonts w:hint="cs"/>
+          <w:rtl/>
+          <w:lang w:bidi="fa-IR"/>
+        </w:rPr>
+        <w:t xml:space="preserve">، </w:t>
+      </w:r>
+      <w:r>
+        <w:rPr>
+          <w:lang w:bidi="fa-IR"/>
+        </w:rPr>
+        <w:t>CAIDA2006</w:t>
+      </w:r>
+      <w:r>
+        <w:rPr>
+          <w:rFonts w:hint="cs"/>
+          <w:rtl/>
+          <w:lang w:bidi="fa-IR"/>
+        </w:rPr>
+        <w:t xml:space="preserve"> و </w:t>
+      </w:r>
+      <w:r>
+        <w:rPr>
+          <w:lang w:bidi="fa-IR"/>
+        </w:rPr>
+        <w:t>CAIDA2007</w:t>
+      </w:r>
+      <w:r>
+        <w:rPr>
+          <w:rFonts w:hint="cs"/>
+          <w:rtl/>
+          <w:lang w:bidi="fa-IR"/>
+        </w:rPr>
+        <w:t xml:space="preserve"> انتخاب شده است. مطابق با مقاله از اولین گراف هر سه مجموعه‌داده به عنوان گراف آموزشی اوراکل استفاده شده است. به ترتیب از گراف 4-ام، 30-ام و ۲۵-ام سه مجموعه‌داده مذکور به عنوان گراف ارزیابی بهره گرفتیم.</w:t>
+      </w:r>
+    </w:p>
+    <w:p>
+      <w:pPr>
+        <w:bidi/>
+        <w:ind w:firstLine="720"/>
+        <w:jc w:val="both"/>
+        <w:rPr>
+          <w:rtl/>
+          <w:lang w:bidi="fa-IR"/>
+        </w:rPr>
+      </w:pPr>
+      <w:r>
+        <w:rPr>
+          <w:rFonts w:hint="cs"/>
+          <w:rtl/>
+          <w:lang w:bidi="fa-IR"/>
+        </w:rPr>
+        <w:t>در مقاله به طور کلی پارامترهای الگوریتم غالبا بیان نشده است و ما با استفاده از آزمون و خطا سعی در پیداکردن پارامترهایی داشتیم که همزمان دقت قابل قبول و پیچیدگی حافظه و زمانی قابل قبول داشته باشد. در جدول زیر لیست کلی پارامترهای استفاده شده در پروژه آورده شده است.</w:t>
+      </w:r>
+    </w:p>
+    <w:tbl>
+      <w:tblPr>
+        <w:tblStyle w:val="GridTable5Dark-Accent6"/>
+        <w:bidiVisual/>
+        <w:tblW w:w="0" w:type="auto"/>
+        <w:tblInd w:w="45" w:type="dxa"/>
+        <w:tblLook w:val="04A0" w:firstRow="1" w:lastRow="0" w:firstColumn="1" w:lastColumn="0" w:noHBand="0" w:noVBand="1"/>
+      </w:tblPr>
+      <w:tblGrid>
+        <w:gridCol w:w="3107"/>
+        <w:gridCol w:w="3099"/>
+        <w:gridCol w:w="3099"/>
+      </w:tblGrid>
+      <w:tr>
+        <w:trPr>
+          <w:cnfStyle w:val="100000000000" w:firstRow="1" w:lastRow="0" w:firstColumn="0" w:lastColumn="0" w:oddVBand="0" w:evenVBand="0" w:oddHBand="0" w:evenHBand="0" w:firstRowFirstColumn="0" w:firstRowLastColumn="0" w:lastRowFirstColumn="0" w:lastRowLastColumn="0"/>
+        </w:trPr>
+        <w:tc>
+          <w:tcPr>
+            <w:cnfStyle w:val="001000000000" w:firstRow="0" w:lastRow="0" w:firstColumn="1" w:lastColumn="0" w:oddVBand="0" w:evenVBand="0" w:oddHBand="0" w:evenHBand="0" w:firstRowFirstColumn="0" w:firstRowLastColumn="0" w:lastRowFirstColumn="0" w:lastRowLastColumn="0"/>
+            <w:tcW w:w="3108" w:type="dxa"/>
+            <w:vAlign w:val="center"/>
+          </w:tcPr>
+          <w:p>
+            <w:pPr>
+              <w:bidi/>
+              <w:jc w:val="center"/>
+              <w:rPr>
+                <w:rtl/>
+                <w:lang w:bidi="fa-IR"/>
+              </w:rPr>
+            </w:pPr>
+            <w:r>
+              <w:rPr>
+                <w:rFonts w:hint="cs"/>
+                <w:rtl/>
+                <w:lang w:bidi="fa-IR"/>
+              </w:rPr>
+              <w:t>حوزه پارامتر</w:t>
+            </w:r>
+          </w:p>
+        </w:tc>
+        <w:tc>
+          <w:tcPr>
+            <w:tcW w:w="3101" w:type="dxa"/>
+            <w:vAlign w:val="center"/>
+          </w:tcPr>
+          <w:p>
+            <w:pPr>
+              <w:bidi/>
+              <w:jc w:val="center"/>
+              <w:cnfStyle w:val="100000000000" w:firstRow="1" w:lastRow="0" w:firstColumn="0" w:lastColumn="0" w:oddVBand="0" w:evenVBand="0" w:oddHBand="0" w:evenHBand="0" w:firstRowFirstColumn="0" w:firstRowLastColumn="0" w:lastRowFirstColumn="0" w:lastRowLastColumn="0"/>
+              <w:rPr>
+                <w:rtl/>
+                <w:lang w:bidi="fa-IR"/>
+              </w:rPr>
+            </w:pPr>
+            <w:r>
+              <w:rPr>
+                <w:rFonts w:hint="cs"/>
+                <w:rtl/>
+                <w:lang w:bidi="fa-IR"/>
+              </w:rPr>
+              <w:t>پارامتر</w:t>
+            </w:r>
+          </w:p>
+        </w:tc>
+        <w:tc>
+          <w:tcPr>
+            <w:tcW w:w="3101" w:type="dxa"/>
+            <w:vAlign w:val="center"/>
+          </w:tcPr>
+          <w:p>
+            <w:pPr>
+              <w:bidi/>
+              <w:jc w:val="center"/>
+              <w:cnfStyle w:val="100000000000" w:firstRow="1" w:lastRow="0" w:firstColumn="0" w:lastColumn="0" w:oddVBand="0" w:evenVBand="0" w:oddHBand="0" w:evenHBand="0" w:firstRowFirstColumn="0" w:firstRowLastColumn="0" w:lastRowFirstColumn="0" w:lastRowLastColumn="0"/>
+              <w:rPr>
+                <w:rtl/>
+                <w:lang w:bidi="fa-IR"/>
+              </w:rPr>
+            </w:pPr>
+            <w:r>
+              <w:rPr>
+                <w:rFonts w:hint="cs"/>
+                <w:rtl/>
+                <w:lang w:bidi="fa-IR"/>
+              </w:rPr>
+              <w:t>مقدار</w:t>
+            </w:r>
+          </w:p>
+        </w:tc>
+      </w:tr>
+      <w:tr>
+        <w:trPr>
+          <w:cnfStyle w:val="000000100000" w:firstRow="0" w:lastRow="0" w:firstColumn="0" w:lastColumn="0" w:oddVBand="0" w:evenVBand="0" w:oddHBand="1" w:evenHBand="0" w:firstRowFirstColumn="0" w:firstRowLastColumn="0" w:lastRowFirstColumn="0" w:lastRowLastColumn="0"/>
+        </w:trPr>
+        <w:tc>
+          <w:tcPr>
+            <w:cnfStyle w:val="001000000000" w:firstRow="0" w:lastRow="0" w:firstColumn="1" w:lastColumn="0" w:oddVBand="0" w:evenVBand="0" w:oddHBand="0" w:evenHBand="0" w:firstRowFirstColumn="0" w:firstRowLastColumn="0" w:lastRowFirstColumn="0" w:lastRowLastColumn="0"/>
+            <w:tcW w:w="3108" w:type="dxa"/>
+            <w:vMerge w:val="restart"/>
+            <w:vAlign w:val="center"/>
+          </w:tcPr>
+          <w:p>
+            <w:pPr>
+              <w:bidi/>
+              <w:jc w:val="center"/>
+              <w:rPr>
+                <w:rtl/>
+                <w:lang w:bidi="fa-IR"/>
+              </w:rPr>
+            </w:pPr>
+            <w:r>
+              <w:rPr>
+                <w:rFonts w:hint="cs"/>
+                <w:rtl/>
+                <w:lang w:bidi="fa-IR"/>
+              </w:rPr>
+              <w:t>اوراکل مقداری</w:t>
+            </w:r>
+          </w:p>
+        </w:tc>
+        <w:tc>
+          <w:tcPr>
+            <w:tcW w:w="3101" w:type="dxa"/>
+            <w:vAlign w:val="center"/>
+          </w:tcPr>
+          <w:p>
+            <w:pPr>
+              <w:bidi/>
+              <w:jc w:val="center"/>
+              <w:cnfStyle w:val="000000100000" w:firstRow="0" w:lastRow="0" w:firstColumn="0" w:lastColumn="0" w:oddVBand="0" w:evenVBand="0" w:oddHBand="1" w:evenHBand="0" w:firstRowFirstColumn="0" w:firstRowLastColumn="0" w:lastRowFirstColumn="0" w:lastRowLastColumn="0"/>
+              <w:rPr>
+                <w:rtl/>
+                <w:lang w:bidi="fa-IR"/>
+              </w:rPr>
+            </w:pPr>
+            <m:oMathPara>
+              <m:oMath>
+                <m:r>
+                  <w:rPr>
+                    <w:rFonts w:ascii="Cambria Math" w:hAnsi="Cambria Math"/>
+                    <w:lang w:bidi="fa-IR"/>
+                  </w:rPr>
+                  <m:t>α</m:t>
+                </m:r>
+              </m:oMath>
+            </m:oMathPara>
+          </w:p>
+        </w:tc>
+        <w:tc>
+          <w:tcPr>
+            <w:tcW w:w="3101" w:type="dxa"/>
+            <w:vAlign w:val="center"/>
+          </w:tcPr>
+          <w:p>
+            <w:pPr>
+              <w:bidi/>
+              <w:jc w:val="center"/>
+              <w:cnfStyle w:val="000000100000" w:firstRow="0" w:lastRow="0" w:firstColumn="0" w:lastColumn="0" w:oddVBand="0" w:evenVBand="0" w:oddHBand="1" w:evenHBand="0" w:firstRowFirstColumn="0" w:firstRowLastColumn="0" w:lastRowFirstColumn="0" w:lastRowLastColumn="0"/>
+              <w:rPr>
+                <w:rFonts w:hint="cs"/>
+                <w:rtl/>
+                <w:lang w:bidi="fa-IR"/>
+              </w:rPr>
+            </w:pPr>
+            <w:r>
+              <w:rPr>
+                <w:rFonts w:hint="cs"/>
+                <w:rtl/>
+                <w:lang w:bidi="fa-IR"/>
+              </w:rPr>
+              <w:t>۱</w:t>
+            </w:r>
+          </w:p>
+        </w:tc>
+      </w:tr>
+      <w:tr>
+        <w:tc>
+          <w:tcPr>
+            <w:cnfStyle w:val="001000000000" w:firstRow="0" w:lastRow="0" w:firstColumn="1" w:lastColumn="0" w:oddVBand="0" w:evenVBand="0" w:oddHBand="0" w:evenHBand="0" w:firstRowFirstColumn="0" w:firstRowLastColumn="0" w:lastRowFirstColumn="0" w:lastRowLastColumn="0"/>
+            <w:tcW w:w="3108" w:type="dxa"/>
+            <w:vMerge/>
+            <w:vAlign w:val="center"/>
+          </w:tcPr>
+          <w:p>
+            <w:pPr>
+              <w:bidi/>
+              <w:jc w:val="center"/>
+              <w:rPr>
+                <w:rtl/>
+                <w:lang w:bidi="fa-IR"/>
+              </w:rPr>
+            </w:pPr>
+          </w:p>
+        </w:tc>
+        <w:tc>
+          <w:tcPr>
+            <w:tcW w:w="3101" w:type="dxa"/>
+            <w:vAlign w:val="center"/>
+          </w:tcPr>
+          <w:p>
+            <w:pPr>
+              <w:bidi/>
+              <w:jc w:val="center"/>
+              <w:cnfStyle w:val="000000000000" w:firstRow="0" w:lastRow="0" w:firstColumn="0" w:lastColumn="0" w:oddVBand="0" w:evenVBand="0" w:oddHBand="0" w:evenHBand="0" w:firstRowFirstColumn="0" w:firstRowLastColumn="0" w:lastRowFirstColumn="0" w:lastRowLastColumn="0"/>
+              <w:rPr>
+                <w:rtl/>
+                <w:lang w:bidi="fa-IR"/>
+              </w:rPr>
+            </w:pPr>
+            <m:oMathPara>
+              <m:oMath>
+                <m:r>
+                  <w:rPr>
+                    <w:rFonts w:ascii="Cambria Math" w:hAnsi="Cambria Math"/>
+                    <w:lang w:bidi="fa-IR"/>
+                  </w:rPr>
+                  <m:t>β</m:t>
+                </m:r>
+              </m:oMath>
+            </m:oMathPara>
+          </w:p>
+        </w:tc>
+        <w:tc>
+          <w:tcPr>
+            <w:tcW w:w="3101" w:type="dxa"/>
+            <w:vAlign w:val="center"/>
+          </w:tcPr>
+          <w:p>
+            <w:pPr>
+              <w:bidi/>
+              <w:jc w:val="center"/>
+              <w:cnfStyle w:val="000000000000" w:firstRow="0" w:lastRow="0" w:firstColumn="0" w:lastColumn="0" w:oddVBand="0" w:evenVBand="0" w:oddHBand="0" w:evenHBand="0" w:firstRowFirstColumn="0" w:firstRowLastColumn="0" w:lastRowFirstColumn="0" w:lastRowLastColumn="0"/>
+              <w:rPr>
+                <w:rtl/>
+                <w:lang w:bidi="fa-IR"/>
+              </w:rPr>
+            </w:pPr>
+            <w:r>
+              <w:rPr>
+                <w:rFonts w:hint="cs"/>
+                <w:rtl/>
+                <w:lang w:bidi="fa-IR"/>
+              </w:rPr>
+              <w:t>۱۰</w:t>
+            </w:r>
+          </w:p>
+        </w:tc>
+      </w:tr>
+      <w:tr>
+        <w:trPr>
+          <w:cnfStyle w:val="000000100000" w:firstRow="0" w:lastRow="0" w:firstColumn="0" w:lastColumn="0" w:oddVBand="0" w:evenVBand="0" w:oddHBand="1" w:evenHBand="0" w:firstRowFirstColumn="0" w:firstRowLastColumn="0" w:lastRowFirstColumn="0" w:lastRowLastColumn="0"/>
+        </w:trPr>
+        <w:tc>
+          <w:tcPr>
+            <w:cnfStyle w:val="001000000000" w:firstRow="0" w:lastRow="0" w:firstColumn="1" w:lastColumn="0" w:oddVBand="0" w:evenVBand="0" w:oddHBand="0" w:evenHBand="0" w:firstRowFirstColumn="0" w:firstRowLastColumn="0" w:lastRowFirstColumn="0" w:lastRowLastColumn="0"/>
+            <w:tcW w:w="3108" w:type="dxa"/>
+            <w:vMerge/>
+            <w:vAlign w:val="center"/>
+          </w:tcPr>
+          <w:p>
+            <w:pPr>
+              <w:bidi/>
+              <w:jc w:val="center"/>
+              <w:rPr>
+                <w:rtl/>
+                <w:lang w:bidi="fa-IR"/>
+              </w:rPr>
+            </w:pPr>
+          </w:p>
+        </w:tc>
+        <w:tc>
+          <w:tcPr>
+            <w:tcW w:w="3101" w:type="dxa"/>
+            <w:vAlign w:val="center"/>
+          </w:tcPr>
+          <w:p>
+            <w:pPr>
+              <w:bidi/>
+              <w:jc w:val="center"/>
+              <w:cnfStyle w:val="000000100000" w:firstRow="0" w:lastRow="0" w:firstColumn="0" w:lastColumn="0" w:oddVBand="0" w:evenVBand="0" w:oddHBand="1" w:evenHBand="0" w:firstRowFirstColumn="0" w:firstRowLastColumn="0" w:lastRowFirstColumn="0" w:lastRowLastColumn="0"/>
+              <w:rPr>
+                <w:rtl/>
+                <w:lang w:bidi="fa-IR"/>
+              </w:rPr>
+            </w:pPr>
+            <m:oMathPara>
+              <m:oMath>
+                <m:r>
+                  <w:rPr>
+                    <w:rFonts w:ascii="Cambria Math" w:hAnsi="Cambria Math"/>
+                    <w:lang w:bidi="fa-IR"/>
+                  </w:rPr>
+                  <m:t>K</m:t>
+                </m:r>
+              </m:oMath>
+            </m:oMathPara>
+          </w:p>
+        </w:tc>
+        <w:tc>
+          <w:tcPr>
+            <w:tcW w:w="3101" w:type="dxa"/>
+            <w:vAlign w:val="center"/>
+          </w:tcPr>
+          <w:p>
+            <w:pPr>
+              <w:bidi/>
+              <w:jc w:val="center"/>
+              <w:cnfStyle w:val="000000100000" w:firstRow="0" w:lastRow="0" w:firstColumn="0" w:lastColumn="0" w:oddVBand="0" w:evenVBand="0" w:oddHBand="1" w:evenHBand="0" w:firstRowFirstColumn="0" w:firstRowLastColumn="0" w:lastRowFirstColumn="0" w:lastRowLastColumn="0"/>
+              <w:rPr>
+                <w:rFonts w:hint="cs"/>
+                <w:rtl/>
+                <w:lang w:bidi="fa-IR"/>
+              </w:rPr>
+            </w:pPr>
+            <w:r>
+              <w:rPr>
+                <w:rFonts w:hint="cs"/>
+                <w:rtl/>
+                <w:lang w:bidi="fa-IR"/>
+              </w:rPr>
+              <w:t>۱</w:t>
+            </w:r>
+          </w:p>
+        </w:tc>
+      </w:tr>
+      <w:tr>
+        <w:tc>
+          <w:tcPr>
+            <w:cnfStyle w:val="001000000000" w:firstRow="0" w:lastRow="0" w:firstColumn="1" w:lastColumn="0" w:oddVBand="0" w:evenVBand="0" w:oddHBand="0" w:evenHBand="0" w:firstRowFirstColumn="0" w:firstRowLastColumn="0" w:lastRowFirstColumn="0" w:lastRowLastColumn="0"/>
+            <w:tcW w:w="3108" w:type="dxa"/>
+            <w:vMerge w:val="restart"/>
+            <w:vAlign w:val="center"/>
+          </w:tcPr>
+          <w:p>
+            <w:pPr>
+              <w:bidi/>
+              <w:jc w:val="center"/>
+              <w:rPr>
+                <w:rtl/>
+                <w:lang w:bidi="fa-IR"/>
+              </w:rPr>
+            </w:pPr>
+            <w:r>
+              <w:rPr>
+                <w:rFonts w:hint="cs"/>
+                <w:rtl/>
+                <w:lang w:bidi="fa-IR"/>
+              </w:rPr>
+              <w:t>الگوریتم ۱</w:t>
+            </w:r>
+          </w:p>
+        </w:tc>
+        <w:tc>
+          <w:tcPr>
+            <w:tcW w:w="3101" w:type="dxa"/>
+            <w:vAlign w:val="center"/>
+          </w:tcPr>
+          <w:p>
+            <w:pPr>
+              <w:bidi/>
+              <w:jc w:val="center"/>
+              <w:cnfStyle w:val="000000000000" w:firstRow="0" w:lastRow="0" w:firstColumn="0" w:lastColumn="0" w:oddVBand="0" w:evenVBand="0" w:oddHBand="0" w:evenHBand="0" w:firstRowFirstColumn="0" w:firstRowLastColumn="0" w:lastRowFirstColumn="0" w:lastRowLastColumn="0"/>
+              <w:rPr>
+                <w:rtl/>
+                <w:lang w:bidi="fa-IR"/>
+              </w:rPr>
+            </w:pPr>
+            <m:oMathPara>
+              <m:oMath>
+                <m:r>
+                  <w:rPr>
+                    <w:rFonts w:ascii="Cambria Math" w:hAnsi="Cambria Math"/>
+                    <w:lang w:bidi="fa-IR"/>
+                  </w:rPr>
+                  <m:t>ϵ</m:t>
+                </m:r>
+              </m:oMath>
+            </m:oMathPara>
+          </w:p>
+        </w:tc>
+        <w:tc>
+          <w:tcPr>
+            <w:tcW w:w="3101" w:type="dxa"/>
+            <w:vAlign w:val="center"/>
+          </w:tcPr>
+          <w:p>
+            <w:pPr>
+              <w:bidi/>
+              <w:jc w:val="center"/>
+              <w:cnfStyle w:val="000000000000" w:firstRow="0" w:lastRow="0" w:firstColumn="0" w:lastColumn="0" w:oddVBand="0" w:evenVBand="0" w:oddHBand="0" w:evenHBand="0" w:firstRowFirstColumn="0" w:firstRowLastColumn="0" w:lastRowFirstColumn="0" w:lastRowLastColumn="0"/>
+              <w:rPr>
+                <w:rFonts w:hint="cs"/>
+                <w:rtl/>
+                <w:lang w:bidi="fa-IR"/>
+              </w:rPr>
+            </w:pPr>
+            <w:r>
+              <w:rPr>
+                <w:rFonts w:hint="cs"/>
+                <w:rtl/>
+                <w:lang w:bidi="fa-IR"/>
+              </w:rPr>
+              <w:t>0.05</w:t>
+            </w:r>
+          </w:p>
+        </w:tc>
+      </w:tr>
+      <w:tr>
+        <w:trPr>
+          <w:cnfStyle w:val="000000100000" w:firstRow="0" w:lastRow="0" w:firstColumn="0" w:lastColumn="0" w:oddVBand="0" w:evenVBand="0" w:oddHBand="1" w:evenHBand="0" w:firstRowFirstColumn="0" w:firstRowLastColumn="0" w:lastRowFirstColumn="0" w:lastRowLastColumn="0"/>
+        </w:trPr>
+        <w:tc>
+          <w:tcPr>
+            <w:cnfStyle w:val="001000000000" w:firstRow="0" w:lastRow="0" w:firstColumn="1" w:lastColumn="0" w:oddVBand="0" w:evenVBand="0" w:oddHBand="0" w:evenHBand="0" w:firstRowFirstColumn="0" w:firstRowLastColumn="0" w:lastRowFirstColumn="0" w:lastRowLastColumn="0"/>
+            <w:tcW w:w="3108" w:type="dxa"/>
+            <w:vMerge/>
+            <w:vAlign w:val="center"/>
+          </w:tcPr>
+          <w:p>
+            <w:pPr>
+              <w:bidi/>
+              <w:jc w:val="center"/>
+              <w:rPr>
+                <w:rtl/>
+                <w:lang w:bidi="fa-IR"/>
+              </w:rPr>
+            </w:pPr>
+          </w:p>
+        </w:tc>
+        <w:tc>
+          <w:tcPr>
+            <w:tcW w:w="3101" w:type="dxa"/>
+            <w:vAlign w:val="center"/>
+          </w:tcPr>
+          <w:p>
+            <w:pPr>
+              <w:bidi/>
+              <w:jc w:val="center"/>
+              <w:cnfStyle w:val="000000100000" w:firstRow="0" w:lastRow="0" w:firstColumn="0" w:lastColumn="0" w:oddVBand="0" w:evenVBand="0" w:oddHBand="1" w:evenHBand="0" w:firstRowFirstColumn="0" w:firstRowLastColumn="0" w:lastRowFirstColumn="0" w:lastRowLastColumn="0"/>
+              <w:rPr>
+                <w:rtl/>
+                <w:lang w:bidi="fa-IR"/>
+              </w:rPr>
+            </w:pPr>
+            <m:oMathPara>
+              <m:oMath>
+                <m:r>
+                  <w:rPr>
+                    <w:rFonts w:ascii="Cambria Math" w:hAnsi="Cambria Math"/>
+                    <w:lang w:bidi="fa-IR"/>
+                  </w:rPr>
+                  <m:t>α</m:t>
+                </m:r>
+              </m:oMath>
+            </m:oMathPara>
+          </w:p>
+        </w:tc>
+        <w:tc>
+          <w:tcPr>
+            <w:tcW w:w="3101" w:type="dxa"/>
+            <w:vAlign w:val="center"/>
+          </w:tcPr>
+          <w:p>
+            <w:pPr>
+              <w:bidi/>
+              <w:jc w:val="center"/>
+              <w:cnfStyle w:val="000000100000" w:firstRow="0" w:lastRow="0" w:firstColumn="0" w:lastColumn="0" w:oddVBand="0" w:evenVBand="0" w:oddHBand="1" w:evenHBand="0" w:firstRowFirstColumn="0" w:firstRowLastColumn="0" w:lastRowFirstColumn="0" w:lastRowLastColumn="0"/>
+              <w:rPr>
+                <w:rFonts w:hint="cs"/>
+                <w:rtl/>
+                <w:lang w:bidi="fa-IR"/>
+              </w:rPr>
+            </w:pPr>
+            <w:r>
+              <w:rPr>
+                <w:rFonts w:hint="cs"/>
+                <w:rtl/>
+                <w:lang w:bidi="fa-IR"/>
+              </w:rPr>
+              <w:t>0.1</w:t>
+            </w:r>
+          </w:p>
+        </w:tc>
+      </w:tr>
+      <w:tr>
+        <w:tc>
+          <w:tcPr>
+            <w:cnfStyle w:val="001000000000" w:firstRow="0" w:lastRow="0" w:firstColumn="1" w:lastColumn="0" w:oddVBand="0" w:evenVBand="0" w:oddHBand="0" w:evenHBand="0" w:firstRowFirstColumn="0" w:firstRowLastColumn="0" w:lastRowFirstColumn="0" w:lastRowLastColumn="0"/>
+            <w:tcW w:w="3108" w:type="dxa"/>
+            <w:vMerge/>
+            <w:vAlign w:val="center"/>
+          </w:tcPr>
+          <w:p>
+            <w:pPr>
+              <w:bidi/>
+              <w:jc w:val="center"/>
+              <w:rPr>
+                <w:rtl/>
+                <w:lang w:bidi="fa-IR"/>
+              </w:rPr>
+            </w:pPr>
+          </w:p>
+        </w:tc>
+        <w:tc>
+          <w:tcPr>
+            <w:tcW w:w="3101" w:type="dxa"/>
+            <w:vAlign w:val="center"/>
+          </w:tcPr>
+          <w:p>
+            <w:pPr>
+              <w:bidi/>
+              <w:jc w:val="center"/>
+              <w:cnfStyle w:val="000000000000" w:firstRow="0" w:lastRow="0" w:firstColumn="0" w:lastColumn="0" w:oddVBand="0" w:evenVBand="0" w:oddHBand="0" w:evenHBand="0" w:firstRowFirstColumn="0" w:firstRowLastColumn="0" w:lastRowFirstColumn="0" w:lastRowLastColumn="0"/>
+              <w:rPr>
+                <w:rtl/>
+                <w:lang w:bidi="fa-IR"/>
+              </w:rPr>
+            </w:pPr>
+            <m:oMathPara>
+              <m:oMath>
+                <m:r>
+                  <w:rPr>
+                    <w:rFonts w:ascii="Cambria Math" w:hAnsi="Cambria Math"/>
+                    <w:lang w:bidi="fa-IR"/>
+                  </w:rPr>
+                  <m:t>β</m:t>
+                </m:r>
+              </m:oMath>
+            </m:oMathPara>
+          </w:p>
+        </w:tc>
+        <w:tc>
+          <w:tcPr>
+            <w:tcW w:w="3101" w:type="dxa"/>
+            <w:vAlign w:val="center"/>
+          </w:tcPr>
+          <w:p>
+            <w:pPr>
+              <w:bidi/>
+              <w:jc w:val="center"/>
+              <w:cnfStyle w:val="000000000000" w:firstRow="0" w:lastRow="0" w:firstColumn="0" w:lastColumn="0" w:oddVBand="0" w:evenVBand="0" w:oddHBand="0" w:evenHBand="0" w:firstRowFirstColumn="0" w:firstRowLastColumn="0" w:lastRowFirstColumn="0" w:lastRowLastColumn="0"/>
+              <w:rPr>
+                <w:rtl/>
+                <w:lang w:bidi="fa-IR"/>
+              </w:rPr>
+            </w:pPr>
+            <w:r>
+              <w:rPr>
+                <w:rFonts w:hint="cs"/>
+                <w:rtl/>
+                <w:lang w:bidi="fa-IR"/>
+              </w:rPr>
+              <w:t xml:space="preserve"> 0.5</w:t>
+            </w:r>
+          </w:p>
+        </w:tc>
+      </w:tr>
+      <w:tr>
+        <w:trPr>
+          <w:cnfStyle w:val="000000100000" w:firstRow="0" w:lastRow="0" w:firstColumn="0" w:lastColumn="0" w:oddVBand="0" w:evenVBand="0" w:oddHBand="1" w:evenHBand="0" w:firstRowFirstColumn="0" w:firstRowLastColumn="0" w:lastRowFirstColumn="0" w:lastRowLastColumn="0"/>
+        </w:trPr>
+        <w:tc>
+          <w:tcPr>
+            <w:cnfStyle w:val="001000000000" w:firstRow="0" w:lastRow="0" w:firstColumn="1" w:lastColumn="0" w:oddVBand="0" w:evenVBand="0" w:oddHBand="0" w:evenHBand="0" w:firstRowFirstColumn="0" w:firstRowLastColumn="0" w:lastRowFirstColumn="0" w:lastRowLastColumn="0"/>
+            <w:tcW w:w="3108" w:type="dxa"/>
+            <w:vMerge/>
+            <w:vAlign w:val="center"/>
+          </w:tcPr>
+          <w:p>
+            <w:pPr>
+              <w:bidi/>
+              <w:jc w:val="center"/>
+              <w:rPr>
+                <w:rtl/>
+                <w:lang w:bidi="fa-IR"/>
+              </w:rPr>
+            </w:pPr>
+          </w:p>
+        </w:tc>
+        <w:tc>
+          <w:tcPr>
+            <w:tcW w:w="3101" w:type="dxa"/>
+            <w:vAlign w:val="center"/>
+          </w:tcPr>
+          <w:p>
+            <w:pPr>
+              <w:bidi/>
+              <w:jc w:val="center"/>
+              <w:cnfStyle w:val="000000100000" w:firstRow="0" w:lastRow="0" w:firstColumn="0" w:lastColumn="0" w:oddVBand="0" w:evenVBand="0" w:oddHBand="1" w:evenHBand="0" w:firstRowFirstColumn="0" w:firstRowLastColumn="0" w:lastRowFirstColumn="0" w:lastRowLastColumn="0"/>
+              <w:rPr>
+                <w:rtl/>
+                <w:lang w:bidi="fa-IR"/>
+              </w:rPr>
+            </w:pPr>
+            <m:oMathPara>
+              <m:oMath>
+                <m:r>
+                  <w:rPr>
+                    <w:rFonts w:ascii="Cambria Math" w:hAnsi="Cambria Math"/>
+                    <w:lang w:bidi="fa-IR"/>
+                  </w:rPr>
+                  <m:t>γ</m:t>
+                </m:r>
+              </m:oMath>
+            </m:oMathPara>
+          </w:p>
+        </w:tc>
+        <w:tc>
+          <w:tcPr>
+            <w:tcW w:w="3101" w:type="dxa"/>
+            <w:vAlign w:val="center"/>
+          </w:tcPr>
+          <w:p>
+            <w:pPr>
+              <w:bidi/>
+              <w:jc w:val="center"/>
+              <w:cnfStyle w:val="000000100000" w:firstRow="0" w:lastRow="0" w:firstColumn="0" w:lastColumn="0" w:oddVBand="0" w:evenVBand="0" w:oddHBand="1" w:evenHBand="0" w:firstRowFirstColumn="0" w:firstRowLastColumn="0" w:lastRowFirstColumn="0" w:lastRowLastColumn="0"/>
+              <w:rPr>
+                <w:rtl/>
+                <w:lang w:bidi="fa-IR"/>
+              </w:rPr>
+            </w:pPr>
+            <w:r>
+              <w:rPr>
+                <w:rFonts w:hint="cs"/>
+                <w:rtl/>
+                <w:lang w:bidi="fa-IR"/>
+              </w:rPr>
+              <w:t>0.01</w:t>
+            </w:r>
+          </w:p>
+        </w:tc>
+      </w:tr>
+      <w:tr>
+        <w:tc>
+          <w:tcPr>
+            <w:cnfStyle w:val="001000000000" w:firstRow="0" w:lastRow="0" w:firstColumn="1" w:lastColumn="0" w:oddVBand="0" w:evenVBand="0" w:oddHBand="0" w:evenHBand="0" w:firstRowFirstColumn="0" w:firstRowLastColumn="0" w:lastRowFirstColumn="0" w:lastRowLastColumn="0"/>
+            <w:tcW w:w="3108" w:type="dxa"/>
+            <w:vMerge w:val="restart"/>
+            <w:vAlign w:val="center"/>
+          </w:tcPr>
+          <w:p>
+            <w:pPr>
+              <w:bidi/>
+              <w:jc w:val="center"/>
+              <w:rPr>
+                <w:rtl/>
+                <w:lang w:bidi="fa-IR"/>
+              </w:rPr>
+            </w:pPr>
+            <w:r>
+              <w:rPr>
+                <w:rFonts w:hint="cs"/>
+                <w:rtl/>
+                <w:lang w:bidi="fa-IR"/>
+              </w:rPr>
+              <w:t>الگوریتم ۲</w:t>
+            </w:r>
+          </w:p>
+        </w:tc>
+        <w:tc>
+          <w:tcPr>
+            <w:tcW w:w="3101" w:type="dxa"/>
+            <w:vAlign w:val="center"/>
+          </w:tcPr>
+          <w:p>
+            <w:pPr>
+              <w:bidi/>
+              <w:jc w:val="center"/>
+              <w:cnfStyle w:val="000000000000" w:firstRow="0" w:lastRow="0" w:firstColumn="0" w:lastColumn="0" w:oddVBand="0" w:evenVBand="0" w:oddHBand="0" w:evenHBand="0" w:firstRowFirstColumn="0" w:firstRowLastColumn="0" w:lastRowFirstColumn="0" w:lastRowLastColumn="0"/>
+              <w:rPr>
+                <w:rtl/>
+                <w:lang w:bidi="fa-IR"/>
+              </w:rPr>
+            </w:pPr>
+            <m:oMathPara>
+              <m:oMath>
+                <m:r>
+                  <w:rPr>
+                    <w:rFonts w:ascii="Cambria Math" w:hAnsi="Cambria Math"/>
+                    <w:lang w:bidi="fa-IR"/>
+                  </w:rPr>
+                  <m:t>ϵ</m:t>
+                </m:r>
+              </m:oMath>
+            </m:oMathPara>
+          </w:p>
+        </w:tc>
+        <w:tc>
+          <w:tcPr>
+            <w:tcW w:w="3101" w:type="dxa"/>
+            <w:vAlign w:val="center"/>
+          </w:tcPr>
+          <w:p>
+            <w:pPr>
+              <w:bidi/>
+              <w:jc w:val="center"/>
+              <w:cnfStyle w:val="000000000000" w:firstRow="0" w:lastRow="0" w:firstColumn="0" w:lastColumn="0" w:oddVBand="0" w:evenVBand="0" w:oddHBand="0" w:evenHBand="0" w:firstRowFirstColumn="0" w:firstRowLastColumn="0" w:lastRowFirstColumn="0" w:lastRowLastColumn="0"/>
+              <w:rPr>
+                <w:rFonts w:hint="cs"/>
+                <w:rtl/>
+                <w:lang w:bidi="fa-IR"/>
+              </w:rPr>
+            </w:pPr>
+            <w:r>
+              <w:rPr>
+                <w:rFonts w:hint="cs"/>
+                <w:rtl/>
+                <w:lang w:bidi="fa-IR"/>
+              </w:rPr>
+              <w:t>0.05</w:t>
+            </w:r>
+          </w:p>
+        </w:tc>
+      </w:tr>
+      <w:tr>
+        <w:trPr>
+          <w:cnfStyle w:val="000000100000" w:firstRow="0" w:lastRow="0" w:firstColumn="0" w:lastColumn="0" w:oddVBand="0" w:evenVBand="0" w:oddHBand="1" w:evenHBand="0" w:firstRowFirstColumn="0" w:firstRowLastColumn="0" w:lastRowFirstColumn="0" w:lastRowLastColumn="0"/>
+        </w:trPr>
+        <w:tc>
+          <w:tcPr>
+            <w:cnfStyle w:val="001000000000" w:firstRow="0" w:lastRow="0" w:firstColumn="1" w:lastColumn="0" w:oddVBand="0" w:evenVBand="0" w:oddHBand="0" w:evenHBand="0" w:firstRowFirstColumn="0" w:firstRowLastColumn="0" w:lastRowFirstColumn="0" w:lastRowLastColumn="0"/>
+            <w:tcW w:w="3108" w:type="dxa"/>
+            <w:vMerge/>
+            <w:vAlign w:val="center"/>
+          </w:tcPr>
+          <w:p>
+            <w:pPr>
+              <w:bidi/>
+              <w:jc w:val="center"/>
+              <w:rPr>
+                <w:rtl/>
+                <w:lang w:bidi="fa-IR"/>
+              </w:rPr>
+            </w:pPr>
+          </w:p>
+        </w:tc>
+        <w:tc>
+          <w:tcPr>
+            <w:tcW w:w="3101" w:type="dxa"/>
+            <w:vAlign w:val="center"/>
+          </w:tcPr>
+          <w:p>
+            <w:pPr>
+              <w:bidi/>
+              <w:jc w:val="center"/>
+              <w:cnfStyle w:val="000000100000" w:firstRow="0" w:lastRow="0" w:firstColumn="0" w:lastColumn="0" w:oddVBand="0" w:evenVBand="0" w:oddHBand="1" w:evenHBand="0" w:firstRowFirstColumn="0" w:firstRowLastColumn="0" w:lastRowFirstColumn="0" w:lastRowLastColumn="0"/>
+              <w:rPr>
+                <w:lang w:bidi="fa-IR"/>
+              </w:rPr>
+            </w:pPr>
+            <m:oMathPara>
+              <m:oMath>
+                <m:r>
+                  <w:rPr>
+                    <w:rFonts w:ascii="Cambria Math" w:hAnsi="Cambria Math"/>
+                    <w:lang w:bidi="fa-IR"/>
+                  </w:rPr>
+                  <m:t>c</m:t>
+                </m:r>
+              </m:oMath>
+            </m:oMathPara>
+          </w:p>
+        </w:tc>
+        <w:tc>
+          <w:tcPr>
+            <w:tcW w:w="3101" w:type="dxa"/>
+            <w:vAlign w:val="center"/>
+          </w:tcPr>
+          <w:p>
+            <w:pPr>
+              <w:bidi/>
+              <w:jc w:val="center"/>
+              <w:cnfStyle w:val="000000100000" w:firstRow="0" w:lastRow="0" w:firstColumn="0" w:lastColumn="0" w:oddVBand="0" w:evenVBand="0" w:oddHBand="1" w:evenHBand="0" w:firstRowFirstColumn="0" w:firstRowLastColumn="0" w:lastRowFirstColumn="0" w:lastRowLastColumn="0"/>
+              <w:rPr>
+                <w:rtl/>
+                <w:lang w:bidi="fa-IR"/>
+              </w:rPr>
+            </w:pPr>
+            <w:r>
+              <w:rPr>
+                <w:rFonts w:hint="cs"/>
+                <w:rtl/>
+                <w:lang w:bidi="fa-IR"/>
+              </w:rPr>
+              <w:t>0.2</w:t>
+            </w:r>
+          </w:p>
+        </w:tc>
+      </w:tr>
+      <w:tr>
+        <w:tc>
+          <w:tcPr>
+            <w:cnfStyle w:val="001000000000" w:firstRow="0" w:lastRow="0" w:firstColumn="1" w:lastColumn="0" w:oddVBand="0" w:evenVBand="0" w:oddHBand="0" w:evenHBand="0" w:firstRowFirstColumn="0" w:firstRowLastColumn="0" w:lastRowFirstColumn="0" w:lastRowLastColumn="0"/>
+            <w:tcW w:w="3108" w:type="dxa"/>
+            <w:vMerge/>
+            <w:vAlign w:val="center"/>
+          </w:tcPr>
+          <w:p>
+            <w:pPr>
+              <w:bidi/>
+              <w:jc w:val="center"/>
+              <w:rPr>
+                <w:rtl/>
+                <w:lang w:bidi="fa-IR"/>
+              </w:rPr>
+            </w:pPr>
+          </w:p>
+        </w:tc>
+        <w:tc>
+          <w:tcPr>
+            <w:tcW w:w="3101" w:type="dxa"/>
+            <w:vAlign w:val="center"/>
+          </w:tcPr>
+          <w:p>
+            <w:pPr>
+              <w:bidi/>
+              <w:jc w:val="center"/>
+              <w:cnfStyle w:val="000000000000" w:firstRow="0" w:lastRow="0" w:firstColumn="0" w:lastColumn="0" w:oddVBand="0" w:evenVBand="0" w:oddHBand="0" w:evenHBand="0" w:firstRowFirstColumn="0" w:firstRowLastColumn="0" w:lastRowFirstColumn="0" w:lastRowLastColumn="0"/>
+              <w:rPr>
+                <w:rFonts w:hint="cs"/>
+                <w:rtl/>
+                <w:lang w:bidi="fa-IR"/>
+              </w:rPr>
+            </w:pPr>
+            <w:r>
+              <w:rPr>
+                <w:rFonts w:hint="cs"/>
+                <w:rtl/>
+                <w:lang w:bidi="fa-IR"/>
+              </w:rPr>
+              <w:t xml:space="preserve">ضریب </w:t>
+            </w:r>
+            <m:oMath>
+              <m:r>
+                <w:rPr>
+                  <w:rFonts w:ascii="Cambria Math" w:hAnsi="Cambria Math"/>
+                  <w:lang w:bidi="fa-IR"/>
+                </w:rPr>
+                <m:t>H</m:t>
+              </m:r>
+            </m:oMath>
+          </w:p>
+        </w:tc>
+        <w:tc>
+          <w:tcPr>
+            <w:tcW w:w="3101" w:type="dxa"/>
+            <w:vAlign w:val="center"/>
+          </w:tcPr>
+          <w:p>
+            <w:pPr>
+              <w:bidi/>
+              <w:jc w:val="center"/>
+              <w:cnfStyle w:val="000000000000" w:firstRow="0" w:lastRow="0" w:firstColumn="0" w:lastColumn="0" w:oddVBand="0" w:evenVBand="0" w:oddHBand="0" w:evenHBand="0" w:firstRowFirstColumn="0" w:firstRowLastColumn="0" w:lastRowFirstColumn="0" w:lastRowLastColumn="0"/>
+              <w:rPr>
+                <w:rtl/>
+                <w:lang w:bidi="fa-IR"/>
+              </w:rPr>
+            </w:pPr>
+            <w:r>
+              <w:rPr>
+                <w:rFonts w:hint="cs"/>
+                <w:rtl/>
+                <w:lang w:bidi="fa-IR"/>
+              </w:rPr>
+              <w:t>0.5</w:t>
+            </w:r>
+          </w:p>
+        </w:tc>
+      </w:tr>
+      <w:tr>
+        <w:trPr>
+          <w:cnfStyle w:val="000000100000" w:firstRow="0" w:lastRow="0" w:firstColumn="0" w:lastColumn="0" w:oddVBand="0" w:evenVBand="0" w:oddHBand="1" w:evenHBand="0" w:firstRowFirstColumn="0" w:firstRowLastColumn="0" w:lastRowFirstColumn="0" w:lastRowLastColumn="0"/>
+        </w:trPr>
+        <w:tc>
+          <w:tcPr>
+            <w:cnfStyle w:val="001000000000" w:firstRow="0" w:lastRow="0" w:firstColumn="1" w:lastColumn="0" w:oddVBand="0" w:evenVBand="0" w:oddHBand="0" w:evenHBand="0" w:firstRowFirstColumn="0" w:firstRowLastColumn="0" w:lastRowFirstColumn="0" w:lastRowLastColumn="0"/>
+            <w:tcW w:w="3108" w:type="dxa"/>
+            <w:vMerge w:val="restart"/>
+            <w:vAlign w:val="center"/>
+          </w:tcPr>
+          <w:p>
+            <w:pPr>
+              <w:bidi/>
+              <w:jc w:val="center"/>
+              <w:rPr>
+                <w:rtl/>
+                <w:lang w:bidi="fa-IR"/>
+              </w:rPr>
+            </w:pPr>
+            <w:r>
+              <w:rPr>
+                <w:rFonts w:hint="cs"/>
+                <w:rtl/>
+                <w:lang w:bidi="fa-IR"/>
+              </w:rPr>
+              <w:t>الگوریتم ۳</w:t>
+            </w:r>
+          </w:p>
+        </w:tc>
+        <w:tc>
+          <w:tcPr>
+            <w:tcW w:w="3101" w:type="dxa"/>
+            <w:vAlign w:val="center"/>
+          </w:tcPr>
+          <w:p>
+            <w:pPr>
+              <w:bidi/>
+              <w:jc w:val="center"/>
+              <w:cnfStyle w:val="000000100000" w:firstRow="0" w:lastRow="0" w:firstColumn="0" w:lastColumn="0" w:oddVBand="0" w:evenVBand="0" w:oddHBand="1" w:evenHBand="0" w:firstRowFirstColumn="0" w:firstRowLastColumn="0" w:lastRowFirstColumn="0" w:lastRowLastColumn="0"/>
+              <w:rPr>
+                <w:rtl/>
+                <w:lang w:bidi="fa-IR"/>
+              </w:rPr>
+            </w:pPr>
+            <m:oMathPara>
+              <m:oMath>
+                <m:r>
+                  <w:rPr>
+                    <w:rFonts w:ascii="Cambria Math" w:hAnsi="Cambria Math"/>
+                    <w:lang w:bidi="fa-IR"/>
+                  </w:rPr>
+                  <m:t>ϵ</m:t>
+                </m:r>
+              </m:oMath>
+            </m:oMathPara>
+          </w:p>
+        </w:tc>
+        <w:tc>
+          <w:tcPr>
+            <w:tcW w:w="3101" w:type="dxa"/>
+            <w:vAlign w:val="center"/>
+          </w:tcPr>
+          <w:p>
+            <w:pPr>
+              <w:bidi/>
+              <w:jc w:val="center"/>
+              <w:cnfStyle w:val="000000100000" w:firstRow="0" w:lastRow="0" w:firstColumn="0" w:lastColumn="0" w:oddVBand="0" w:evenVBand="0" w:oddHBand="1" w:evenHBand="0" w:firstRowFirstColumn="0" w:firstRowLastColumn="0" w:lastRowFirstColumn="0" w:lastRowLastColumn="0"/>
+              <w:rPr>
+                <w:rFonts w:hint="cs"/>
+                <w:rtl/>
+                <w:lang w:bidi="fa-IR"/>
+              </w:rPr>
+            </w:pPr>
+            <w:r>
+              <w:rPr>
+                <w:rFonts w:hint="cs"/>
+                <w:rtl/>
+                <w:lang w:bidi="fa-IR"/>
+              </w:rPr>
+              <w:t>0.05</w:t>
+            </w:r>
+          </w:p>
+        </w:tc>
+      </w:tr>
+      <w:tr>
+        <w:tc>
+          <w:tcPr>
+            <w:cnfStyle w:val="001000000000" w:firstRow="0" w:lastRow="0" w:firstColumn="1" w:lastColumn="0" w:oddVBand="0" w:evenVBand="0" w:oddHBand="0" w:evenHBand="0" w:firstRowFirstColumn="0" w:firstRowLastColumn="0" w:lastRowFirstColumn="0" w:lastRowLastColumn="0"/>
+            <w:tcW w:w="3108" w:type="dxa"/>
+            <w:vMerge/>
+            <w:vAlign w:val="center"/>
+          </w:tcPr>
+          <w:p>
+            <w:pPr>
+              <w:bidi/>
+              <w:jc w:val="center"/>
+              <w:rPr>
+                <w:rtl/>
+                <w:lang w:bidi="fa-IR"/>
+              </w:rPr>
+            </w:pPr>
+          </w:p>
+        </w:tc>
+        <w:tc>
+          <w:tcPr>
+            <w:tcW w:w="3101" w:type="dxa"/>
+            <w:vAlign w:val="center"/>
+          </w:tcPr>
+          <w:p>
+            <w:pPr>
+              <w:bidi/>
+              <w:jc w:val="center"/>
+              <w:cnfStyle w:val="000000000000" w:firstRow="0" w:lastRow="0" w:firstColumn="0" w:lastColumn="0" w:oddVBand="0" w:evenVBand="0" w:oddHBand="0" w:evenHBand="0" w:firstRowFirstColumn="0" w:firstRowLastColumn="0" w:lastRowFirstColumn="0" w:lastRowLastColumn="0"/>
+              <w:rPr>
+                <w:lang w:bidi="fa-IR"/>
+              </w:rPr>
+            </w:pPr>
+            <m:oMathPara>
+              <m:oMath>
+                <m:r>
+                  <w:rPr>
+                    <w:rFonts w:ascii="Cambria Math" w:hAnsi="Cambria Math"/>
+                    <w:lang w:bidi="fa-IR"/>
+                  </w:rPr>
+                  <m:t>c</m:t>
+                </m:r>
+              </m:oMath>
+            </m:oMathPara>
+          </w:p>
+        </w:tc>
+        <w:tc>
+          <w:tcPr>
+            <w:tcW w:w="3101" w:type="dxa"/>
+            <w:vAlign w:val="center"/>
+          </w:tcPr>
+          <w:p>
+            <w:pPr>
+              <w:bidi/>
+              <w:jc w:val="center"/>
+              <w:cnfStyle w:val="000000000000" w:firstRow="0" w:lastRow="0" w:firstColumn="0" w:lastColumn="0" w:oddVBand="0" w:evenVBand="0" w:oddHBand="0" w:evenHBand="0" w:firstRowFirstColumn="0" w:firstRowLastColumn="0" w:lastRowFirstColumn="0" w:lastRowLastColumn="0"/>
+              <w:rPr>
+                <w:rFonts w:hint="cs"/>
+                <w:rtl/>
+                <w:lang w:bidi="fa-IR"/>
+              </w:rPr>
+            </w:pPr>
+            <w:r>
+              <w:rPr>
+                <w:rFonts w:hint="cs"/>
+                <w:rtl/>
+                <w:lang w:bidi="fa-IR"/>
+              </w:rPr>
+              <w:t>0.5</w:t>
+            </w:r>
+          </w:p>
+        </w:tc>
+      </w:tr>
+      <w:tr>
+        <w:trPr>
+          <w:cnfStyle w:val="000000100000" w:firstRow="0" w:lastRow="0" w:firstColumn="0" w:lastColumn="0" w:oddVBand="0" w:evenVBand="0" w:oddHBand="1" w:evenHBand="0" w:firstRowFirstColumn="0" w:firstRowLastColumn="0" w:lastRowFirstColumn="0" w:lastRowLastColumn="0"/>
+        </w:trPr>
+        <w:tc>
+          <w:tcPr>
+            <w:cnfStyle w:val="001000000000" w:firstRow="0" w:lastRow="0" w:firstColumn="1" w:lastColumn="0" w:oddVBand="0" w:evenVBand="0" w:oddHBand="0" w:evenHBand="0" w:firstRowFirstColumn="0" w:firstRowLastColumn="0" w:lastRowFirstColumn="0" w:lastRowLastColumn="0"/>
+            <w:tcW w:w="3108" w:type="dxa"/>
+            <w:vMerge/>
+            <w:vAlign w:val="center"/>
+          </w:tcPr>
+          <w:p>
+            <w:pPr>
+              <w:bidi/>
+              <w:jc w:val="center"/>
+              <w:rPr>
+                <w:rtl/>
+                <w:lang w:bidi="fa-IR"/>
+              </w:rPr>
+            </w:pPr>
+          </w:p>
+        </w:tc>
+        <w:tc>
+          <w:tcPr>
+            <w:tcW w:w="3101" w:type="dxa"/>
+            <w:vAlign w:val="center"/>
+          </w:tcPr>
+          <w:p>
+            <w:pPr>
+              <w:bidi/>
+              <w:jc w:val="center"/>
+              <w:cnfStyle w:val="000000100000" w:firstRow="0" w:lastRow="0" w:firstColumn="0" w:lastColumn="0" w:oddVBand="0" w:evenVBand="0" w:oddHBand="1" w:evenHBand="0" w:firstRowFirstColumn="0" w:firstRowLastColumn="0" w:lastRowFirstColumn="0" w:lastRowLastColumn="0"/>
+              <w:rPr>
+                <w:rtl/>
+                <w:lang w:bidi="fa-IR"/>
+              </w:rPr>
+            </w:pPr>
+            <w:r>
+              <w:rPr>
+                <w:rFonts w:hint="cs"/>
+                <w:rtl/>
+                <w:lang w:bidi="fa-IR"/>
+              </w:rPr>
+              <w:t xml:space="preserve">ضریب </w:t>
+            </w:r>
+            <m:oMath>
+              <m:r>
+                <w:rPr>
+                  <w:rFonts w:ascii="Cambria Math" w:hAnsi="Cambria Math"/>
+                  <w:lang w:bidi="fa-IR"/>
+                </w:rPr>
+                <m:t>i</m:t>
+              </m:r>
+            </m:oMath>
+          </w:p>
+        </w:tc>
+        <w:tc>
+          <w:tcPr>
+            <w:tcW w:w="3101" w:type="dxa"/>
+            <w:vAlign w:val="center"/>
+          </w:tcPr>
+          <w:p>
+            <w:pPr>
+              <w:bidi/>
+              <w:jc w:val="center"/>
+              <w:cnfStyle w:val="000000100000" w:firstRow="0" w:lastRow="0" w:firstColumn="0" w:lastColumn="0" w:oddVBand="0" w:evenVBand="0" w:oddHBand="1" w:evenHBand="0" w:firstRowFirstColumn="0" w:firstRowLastColumn="0" w:lastRowFirstColumn="0" w:lastRowLastColumn="0"/>
+              <w:rPr>
+                <w:rtl/>
+                <w:lang w:bidi="fa-IR"/>
+              </w:rPr>
+            </w:pPr>
+            <w:r>
+              <w:rPr>
+                <w:rFonts w:hint="cs"/>
+                <w:rtl/>
+                <w:lang w:bidi="fa-IR"/>
+              </w:rPr>
+              <w:t>3</w:t>
+            </w:r>
+          </w:p>
+        </w:tc>
+      </w:tr>
+      <w:tr>
+        <w:tc>
+          <w:tcPr>
+            <w:cnfStyle w:val="001000000000" w:firstRow="0" w:lastRow="0" w:firstColumn="1" w:lastColumn="0" w:oddVBand="0" w:evenVBand="0" w:oddHBand="0" w:evenHBand="0" w:firstRowFirstColumn="0" w:firstRowLastColumn="0" w:lastRowFirstColumn="0" w:lastRowLastColumn="0"/>
+            <w:tcW w:w="3108" w:type="dxa"/>
+            <w:vMerge/>
+            <w:vAlign w:val="center"/>
+          </w:tcPr>
+          <w:p>
+            <w:pPr>
+              <w:bidi/>
+              <w:jc w:val="center"/>
+              <w:rPr>
+                <w:rtl/>
+                <w:lang w:bidi="fa-IR"/>
+              </w:rPr>
+            </w:pPr>
+          </w:p>
+        </w:tc>
+        <w:tc>
+          <w:tcPr>
+            <w:tcW w:w="3101" w:type="dxa"/>
+            <w:vAlign w:val="center"/>
+          </w:tcPr>
+          <w:p>
+            <w:pPr>
+              <w:bidi/>
+              <w:jc w:val="center"/>
+              <w:cnfStyle w:val="000000000000" w:firstRow="0" w:lastRow="0" w:firstColumn="0" w:lastColumn="0" w:oddVBand="0" w:evenVBand="0" w:oddHBand="0" w:evenHBand="0" w:firstRowFirstColumn="0" w:firstRowLastColumn="0" w:lastRowFirstColumn="0" w:lastRowLastColumn="0"/>
+              <w:rPr>
+                <w:rtl/>
+                <w:lang w:bidi="fa-IR"/>
+              </w:rPr>
+            </w:pPr>
+            <w:r>
+              <w:rPr>
+                <w:rFonts w:hint="cs"/>
+                <w:rtl/>
+                <w:lang w:bidi="fa-IR"/>
+              </w:rPr>
+              <w:t xml:space="preserve">ضریب </w:t>
+            </w:r>
+            <m:oMath>
+              <m:r>
+                <w:rPr>
+                  <w:rFonts w:ascii="Cambria Math" w:hAnsi="Cambria Math"/>
+                  <w:lang w:bidi="fa-IR"/>
+                </w:rPr>
+                <m:t>j</m:t>
+              </m:r>
+            </m:oMath>
+          </w:p>
+        </w:tc>
+        <w:tc>
+          <w:tcPr>
+            <w:tcW w:w="3101" w:type="dxa"/>
+            <w:vAlign w:val="center"/>
+          </w:tcPr>
+          <w:p>
+            <w:pPr>
+              <w:bidi/>
+              <w:jc w:val="center"/>
+              <w:cnfStyle w:val="000000000000" w:firstRow="0" w:lastRow="0" w:firstColumn="0" w:lastColumn="0" w:oddVBand="0" w:evenVBand="0" w:oddHBand="0" w:evenHBand="0" w:firstRowFirstColumn="0" w:firstRowLastColumn="0" w:lastRowFirstColumn="0" w:lastRowLastColumn="0"/>
+              <w:rPr>
+                <w:rtl/>
+                <w:lang w:bidi="fa-IR"/>
+              </w:rPr>
+            </w:pPr>
+            <w:r>
+              <w:rPr>
+                <w:rFonts w:hint="cs"/>
+                <w:rtl/>
+                <w:lang w:bidi="fa-IR"/>
+              </w:rPr>
+              <w:t>3</w:t>
+            </w:r>
+          </w:p>
+        </w:tc>
+      </w:tr>
+      <w:tr>
+        <w:trPr>
+          <w:cnfStyle w:val="000000100000" w:firstRow="0" w:lastRow="0" w:firstColumn="0" w:lastColumn="0" w:oddVBand="0" w:evenVBand="0" w:oddHBand="1" w:evenHBand="0" w:firstRowFirstColumn="0" w:firstRowLastColumn="0" w:lastRowFirstColumn="0" w:lastRowLastColumn="0"/>
+        </w:trPr>
+        <w:tc>
+          <w:tcPr>
+            <w:cnfStyle w:val="001000000000" w:firstRow="0" w:lastRow="0" w:firstColumn="1" w:lastColumn="0" w:oddVBand="0" w:evenVBand="0" w:oddHBand="0" w:evenHBand="0" w:firstRowFirstColumn="0" w:firstRowLastColumn="0" w:lastRowFirstColumn="0" w:lastRowLastColumn="0"/>
+            <w:tcW w:w="3108" w:type="dxa"/>
+            <w:vMerge w:val="restart"/>
+            <w:vAlign w:val="center"/>
+          </w:tcPr>
+          <w:p>
+            <w:pPr>
+              <w:bidi/>
+              <w:jc w:val="center"/>
+              <w:rPr>
+                <w:rtl/>
+                <w:lang w:bidi="fa-IR"/>
+              </w:rPr>
+            </w:pPr>
+            <w:r>
+              <w:rPr>
+                <w:rFonts w:hint="cs"/>
+                <w:rtl/>
+                <w:lang w:bidi="fa-IR"/>
+              </w:rPr>
+              <w:t>الگوریتم ۴</w:t>
+            </w:r>
+          </w:p>
+        </w:tc>
+        <w:tc>
+          <w:tcPr>
+            <w:tcW w:w="3101" w:type="dxa"/>
+            <w:vAlign w:val="center"/>
+          </w:tcPr>
+          <w:p>
+            <w:pPr>
+              <w:bidi/>
+              <w:jc w:val="center"/>
+              <w:cnfStyle w:val="000000100000" w:firstRow="0" w:lastRow="0" w:firstColumn="0" w:lastColumn="0" w:oddVBand="0" w:evenVBand="0" w:oddHBand="1" w:evenHBand="0" w:firstRowFirstColumn="0" w:firstRowLastColumn="0" w:lastRowFirstColumn="0" w:lastRowLastColumn="0"/>
+              <w:rPr>
+                <w:rtl/>
+                <w:lang w:bidi="fa-IR"/>
+              </w:rPr>
+            </w:pPr>
+            <m:oMathPara>
+              <m:oMath>
+                <m:r>
+                  <w:rPr>
+                    <w:rFonts w:ascii="Cambria Math" w:hAnsi="Cambria Math"/>
+                    <w:lang w:bidi="fa-IR"/>
+                  </w:rPr>
+                  <m:t>ϵ</m:t>
+                </m:r>
+              </m:oMath>
+            </m:oMathPara>
+          </w:p>
+        </w:tc>
+        <w:tc>
+          <w:tcPr>
+            <w:tcW w:w="3101" w:type="dxa"/>
+            <w:vAlign w:val="center"/>
+          </w:tcPr>
+          <w:p>
+            <w:pPr>
+              <w:bidi/>
+              <w:jc w:val="center"/>
+              <w:cnfStyle w:val="000000100000" w:firstRow="0" w:lastRow="0" w:firstColumn="0" w:lastColumn="0" w:oddVBand="0" w:evenVBand="0" w:oddHBand="1" w:evenHBand="0" w:firstRowFirstColumn="0" w:firstRowLastColumn="0" w:lastRowFirstColumn="0" w:lastRowLastColumn="0"/>
+              <w:rPr>
+                <w:rFonts w:hint="cs"/>
+                <w:rtl/>
+                <w:lang w:bidi="fa-IR"/>
+              </w:rPr>
+            </w:pPr>
+            <w:r>
+              <w:rPr>
+                <w:rFonts w:hint="cs"/>
+                <w:rtl/>
+                <w:lang w:bidi="fa-IR"/>
+              </w:rPr>
+              <w:t>0.05</w:t>
+            </w:r>
+          </w:p>
+        </w:tc>
+      </w:tr>
+      <w:tr>
+        <w:tc>
+          <w:tcPr>
+            <w:cnfStyle w:val="001000000000" w:firstRow="0" w:lastRow="0" w:firstColumn="1" w:lastColumn="0" w:oddVBand="0" w:evenVBand="0" w:oddHBand="0" w:evenHBand="0" w:firstRowFirstColumn="0" w:firstRowLastColumn="0" w:lastRowFirstColumn="0" w:lastRowLastColumn="0"/>
+            <w:tcW w:w="3108" w:type="dxa"/>
+            <w:vMerge/>
+            <w:vAlign w:val="center"/>
+          </w:tcPr>
+          <w:p>
+            <w:pPr>
+              <w:bidi/>
+              <w:jc w:val="center"/>
+              <w:rPr>
+                <w:rtl/>
+                <w:lang w:bidi="fa-IR"/>
+              </w:rPr>
+            </w:pPr>
+          </w:p>
+        </w:tc>
+        <w:tc>
+          <w:tcPr>
+            <w:tcW w:w="3101" w:type="dxa"/>
+            <w:vAlign w:val="center"/>
+          </w:tcPr>
+          <w:p>
+            <w:pPr>
+              <w:bidi/>
+              <w:jc w:val="center"/>
+              <w:cnfStyle w:val="000000000000" w:firstRow="0" w:lastRow="0" w:firstColumn="0" w:lastColumn="0" w:oddVBand="0" w:evenVBand="0" w:oddHBand="0" w:evenHBand="0" w:firstRowFirstColumn="0" w:firstRowLastColumn="0" w:lastRowFirstColumn="0" w:lastRowLastColumn="0"/>
+              <w:rPr>
+                <w:lang w:bidi="fa-IR"/>
+              </w:rPr>
+            </w:pPr>
+            <m:oMathPara>
+              <m:oMath>
+                <m:r>
+                  <w:rPr>
+                    <w:rFonts w:ascii="Cambria Math" w:hAnsi="Cambria Math"/>
+                    <w:lang w:bidi="fa-IR"/>
+                  </w:rPr>
+                  <m:t>C</m:t>
+                </m:r>
+              </m:oMath>
+            </m:oMathPara>
+          </w:p>
+        </w:tc>
+        <w:tc>
+          <w:tcPr>
+            <w:tcW w:w="3101" w:type="dxa"/>
+            <w:vAlign w:val="center"/>
+          </w:tcPr>
+          <w:p>
+            <w:pPr>
+              <w:bidi/>
+              <w:jc w:val="center"/>
+              <w:cnfStyle w:val="000000000000" w:firstRow="0" w:lastRow="0" w:firstColumn="0" w:lastColumn="0" w:oddVBand="0" w:evenVBand="0" w:oddHBand="0" w:evenHBand="0" w:firstRowFirstColumn="0" w:firstRowLastColumn="0" w:lastRowFirstColumn="0" w:lastRowLastColumn="0"/>
+              <w:rPr>
+                <w:rFonts w:hint="cs"/>
+                <w:rtl/>
+                <w:lang w:bidi="fa-IR"/>
+              </w:rPr>
+            </w:pPr>
+            <w:r>
+              <w:rPr>
+                <w:rFonts w:hint="cs"/>
+                <w:rtl/>
+                <w:lang w:bidi="fa-IR"/>
+              </w:rPr>
+              <w:t>0.5</w:t>
+            </w:r>
+          </w:p>
+        </w:tc>
+      </w:tr>
+    </w:tbl>
+    <w:p>
+      <w:pPr>
+        <w:bidi/>
+        <w:jc w:val="both"/>
+        <w:rPr>
+          <w:lang w:bidi="fa-IR"/>
+        </w:rPr>
+      </w:pPr>
+      <w:r>
+        <w:rPr>
+          <w:lang w:bidi="fa-IR"/>
+        </w:rPr>
+        <w:tab/>
+      </w:r>
+    </w:p>
+    <w:p>
+      <w:pPr>
+        <w:bidi/>
+        <w:ind w:firstLine="720"/>
+        <w:jc w:val="both"/>
+        <w:rPr>
+          <w:rFonts w:hint="cs"/>
+          <w:rtl/>
+          <w:lang w:bidi="fa-IR"/>
+        </w:rPr>
+      </w:pPr>
+      <w:r>
+        <w:rPr>
+          <w:rFonts w:hint="cs"/>
+          <w:rtl/>
+          <w:lang w:bidi="fa-IR"/>
+        </w:rPr>
+        <w:lastRenderedPageBreak/>
+        <w:t xml:space="preserve">در جدول پارامترها تعدادی پارامتر با پیشوند ضریب ذکر شده است. این‌ها مربوط به متغیرهایی هستند که در سودوکد به صورت </w:t>
+      </w:r>
+      <w:r>
+        <w:rPr>
+          <w:lang w:bidi="fa-IR"/>
+        </w:rPr>
+        <w:t>y=</w:t>
+      </w:r>
+      <m:oMath>
+        <m:r>
+          <w:rPr>
+            <w:rFonts w:ascii="Cambria Math" w:hAnsi="Cambria Math"/>
+            <w:lang w:bidi="fa-IR"/>
+          </w:rPr>
+          <m:t>O</m:t>
+        </m:r>
+        <m:d>
+          <m:dPr>
+            <m:ctrlPr>
+              <w:rPr>
+                <w:rFonts w:ascii="Cambria Math" w:hAnsi="Cambria Math"/>
+                <w:i/>
+                <w:lang w:bidi="fa-IR"/>
+              </w:rPr>
+            </m:ctrlPr>
+          </m:dPr>
+          <m:e>
+            <m:r>
+              <w:rPr>
+                <w:rFonts w:ascii="Cambria Math" w:hAnsi="Cambria Math"/>
+                <w:lang w:bidi="fa-IR"/>
+              </w:rPr>
+              <m:t>x</m:t>
+            </m:r>
+          </m:e>
+        </m:d>
+      </m:oMath>
+      <w:r>
+        <w:rPr>
+          <w:rFonts w:hint="cs"/>
+          <w:rtl/>
+          <w:lang w:bidi="fa-IR"/>
+        </w:rPr>
+        <w:t xml:space="preserve"> نشان داده شده بودند. در این موارد منطقا حق داریم که </w:t>
+      </w:r>
+      <w:r>
+        <w:rPr>
+          <w:lang w:bidi="fa-IR"/>
+        </w:rPr>
+        <w:t>y</w:t>
+      </w:r>
+      <w:r>
+        <w:rPr>
+          <w:rFonts w:hint="cs"/>
+          <w:rtl/>
+          <w:lang w:bidi="fa-IR"/>
+        </w:rPr>
+        <w:t xml:space="preserve"> را برابر با ضریب ثابت و کوچکی از </w:t>
+      </w:r>
+      <w:r>
+        <w:rPr>
+          <w:lang w:bidi="fa-IR"/>
+        </w:rPr>
+        <w:t>x</w:t>
+      </w:r>
+      <w:r>
+        <w:rPr>
+          <w:rFonts w:hint="cs"/>
+          <w:rtl/>
+          <w:lang w:bidi="fa-IR"/>
+        </w:rPr>
+        <w:t xml:space="preserve"> </w:t>
+      </w:r>
+      <w:r>
+        <w:rPr>
+          <w:rFonts w:hint="cs"/>
+          <w:rtl/>
+          <w:lang w:bidi="fa-IR"/>
+        </w:rPr>
+        <w:t>قرار دهیم. پارامتر‌های مذکور مربوط به همین موارد هستند.</w:t>
+      </w:r>
+    </w:p>
+    <w:p>
+      <w:pPr>
+        <w:bidi/>
+        <w:jc w:val="both"/>
+        <w:rPr>
+          <w:rFonts w:hint="cs"/>
+          <w:rtl/>
+          <w:lang w:bidi="fa-IR"/>
+        </w:rPr>
+      </w:pPr>
+    </w:p>
+    <w:p>
+      <w:pPr>
+        <w:bidi/>
         <w:rPr>
           <w:rFonts w:ascii="IRANSansX Bold" w:hAnsi="IRANSansX Bold" w:cs="IRANSansX Bold"/>
           <w:color w:val="385623" w:themeColor="accent6" w:themeShade="80"/>
           <w:sz w:val="36"/>
           <w:szCs w:val="36"/>
-          <w:rtl/>
           <w:lang w:bidi="fa-IR"/>
         </w:rPr>
       </w:pPr>
@@ -1467,6 +3012,34 @@
       <w:pPr>
         <w:bidi/>
         <w:rPr>
+          <w:rtl/>
+          <w:lang w:bidi="fa-IR"/>
+        </w:rPr>
+      </w:pPr>
+      <w:r>
+        <w:rPr>
+          <w:rFonts w:hint="cs"/>
+          <w:rtl/>
+          <w:lang w:bidi="fa-IR"/>
+        </w:rPr>
+        <w:t>مذک</w:t>
+      </w:r>
+      <w:bookmarkStart w:id="0" w:name="_GoBack"/>
+      <w:bookmarkEnd w:id="0"/>
+    </w:p>
+    <w:p>
+      <w:pPr>
+        <w:bidi/>
+        <w:rPr>
+          <w:rFonts w:ascii="IRANSansX Bold" w:hAnsi="IRANSansX Bold" w:cs="IRANSansX Bold"/>
+          <w:color w:val="385623" w:themeColor="accent6" w:themeShade="80"/>
+          <w:sz w:val="36"/>
+          <w:szCs w:val="36"/>
+          <w:lang w:bidi="fa-IR"/>
+        </w:rPr>
+      </w:pPr>
+      <w:r>
+        <w:rPr>
           <w:rFonts w:ascii="IRANSansX Bold" w:hAnsi="IRANSansX Bold" w:cs="IRANSansX Bold" w:hint="cs"/>
           <w:color w:val="385623" w:themeColor="accent6" w:themeShade="80"/>
           <w:sz w:val="36"/>
@@ -1474,18 +3047,197 @@
           <w:rtl/>
           <w:lang w:bidi="fa-IR"/>
         </w:rPr>
-      </w:pPr>
-      <w:r>
-        <w:rPr>
-          <w:rFonts w:ascii="IRANSansX Bold" w:hAnsi="IRANSansX Bold" w:cs="IRANSansX Bold" w:hint="cs"/>
-          <w:color w:val="385623" w:themeColor="accent6" w:themeShade="80"/>
-          <w:sz w:val="36"/>
-          <w:szCs w:val="36"/>
-          <w:rtl/>
-          <w:lang w:bidi="fa-IR"/>
-        </w:rPr>
         <w:t>چالش‌های پیاده‌سازی</w:t>
       </w:r>
+    </w:p>
+    <w:p>
+      <w:pPr>
+        <w:bidi/>
+        <w:rPr>
+          <w:rFonts w:hint="cs"/>
+          <w:rtl/>
+          <w:lang w:bidi="fa-IR"/>
+        </w:rPr>
+      </w:pPr>
+      <w:r>
+        <w:rPr>
+          <w:rFonts w:hint="cs"/>
+          <w:rtl/>
+          <w:lang w:bidi="fa-IR"/>
+        </w:rPr>
+        <w:t>در این پروژه با چالش‌های مختلف پیاده‌سازی مواجه بودیم که مهم‌ترین آن‌ها را در ادامه بیان می‌کنیم:</w:t>
+      </w:r>
+    </w:p>
+    <w:p>
+      <w:pPr>
+        <w:bidi/>
+        <w:jc w:val="both"/>
+        <w:rPr>
+          <w:rtl/>
+          <w:lang w:bidi="fa-IR"/>
+        </w:rPr>
+      </w:pPr>
+      <w:r>
+        <w:rPr>
+          <w:rFonts w:hint="cs"/>
+          <w:b/>
+          <w:bCs/>
+          <w:rtl/>
+          <w:lang w:bidi="fa-IR"/>
+        </w:rPr>
+        <w:t>یال‌های ناقص در مجموعه‌داده</w:t>
+      </w:r>
+      <w:r>
+        <w:rPr>
+          <w:rFonts w:hint="cs"/>
+          <w:rtl/>
+          <w:lang w:bidi="fa-IR"/>
+        </w:rPr>
+        <w:t xml:space="preserve">: در مجموعه‌داده </w:t>
+      </w:r>
+      <w:r>
+        <w:rPr>
+          <w:lang w:bidi="fa-IR"/>
+        </w:rPr>
+        <w:t>Oregon</w:t>
+      </w:r>
+      <w:r>
+        <w:rPr>
+          <w:rFonts w:hint="cs"/>
+          <w:rtl/>
+          <w:lang w:bidi="fa-IR"/>
+        </w:rPr>
+        <w:t xml:space="preserve"> برخی از یال‌ها تنها از یک راس به دیگری وجود داشت و نه بالعکس. در این موارد تمام یال‌های یک طرفه را به صورت دو طرفه در نظر گرفتیم؛ به بیان دیگر اگر یال </w:t>
+      </w:r>
+      <w:proofErr w:type="spellStart"/>
+      <w:r>
+        <w:rPr>
+          <w:lang w:bidi="fa-IR"/>
+        </w:rPr>
+        <w:t>xy</w:t>
+      </w:r>
+      <w:proofErr w:type="spellEnd"/>
+      <w:r>
+        <w:rPr>
+          <w:rFonts w:hint="cs"/>
+          <w:rtl/>
+          <w:lang w:bidi="fa-IR"/>
+        </w:rPr>
+        <w:t xml:space="preserve"> در مجموعه‌داده وجود داشت یال </w:t>
+      </w:r>
+      <w:proofErr w:type="spellStart"/>
+      <w:r>
+        <w:rPr>
+          <w:lang w:bidi="fa-IR"/>
+        </w:rPr>
+        <w:t>yx</w:t>
+      </w:r>
+      <w:proofErr w:type="spellEnd"/>
+      <w:r>
+        <w:rPr>
+          <w:rFonts w:hint="cs"/>
+          <w:rtl/>
+          <w:lang w:bidi="fa-IR"/>
+        </w:rPr>
+        <w:t xml:space="preserve"> هم به آن اضافه شد. اگر یال‌ها را اضافه نمی‌کردیم احتمال شکست الگوریتم‌ها زیاد می‌شد و تعریف مثلث هم دارای چالش می‌شد.</w:t>
+      </w:r>
+    </w:p>
+    <w:p>
+      <w:pPr>
+        <w:bidi/>
+        <w:jc w:val="both"/>
+        <w:rPr>
+          <w:rtl/>
+          <w:lang w:bidi="fa-IR"/>
+        </w:rPr>
+      </w:pPr>
+      <w:r>
+        <w:rPr>
+          <w:rFonts w:hint="cs"/>
+          <w:b/>
+          <w:bCs/>
+          <w:rtl/>
+          <w:lang w:bidi="fa-IR"/>
+        </w:rPr>
+        <w:t>تعیین پارامتر‌ها:</w:t>
+      </w:r>
+      <w:r>
+        <w:rPr>
+          <w:rFonts w:hint="cs"/>
+          <w:rtl/>
+          <w:lang w:bidi="fa-IR"/>
+        </w:rPr>
+        <w:t xml:space="preserve"> همانگونه که پیش‌تر اشاره شد در مقاله تعداد کمی از پارامترها به صورت صریح مقدار دهی شده است و تعیین سایر پارامترها تنها از طریق آزمون و خطا و شهود ذهنی که از الگوریتم داشتیم ممکن بود. این امر باعث شد تا وقت زیادی صرف تعیین پارامترها گردد.</w:t>
+      </w:r>
+    </w:p>
+    <w:p>
+      <w:pPr>
+        <w:bidi/>
+        <w:jc w:val="both"/>
+        <w:rPr>
+          <w:rtl/>
+          <w:lang w:bidi="fa-IR"/>
+        </w:rPr>
+      </w:pPr>
+      <w:r>
+        <w:rPr>
+          <w:rFonts w:hint="cs"/>
+          <w:b/>
+          <w:bCs/>
+          <w:rtl/>
+          <w:lang w:bidi="fa-IR"/>
+        </w:rPr>
+        <w:t>یافتن ساختمان‌داده مناسب:</w:t>
+      </w:r>
+      <w:r>
+        <w:rPr>
+          <w:rFonts w:hint="cs"/>
+          <w:rtl/>
+          <w:lang w:bidi="fa-IR"/>
+        </w:rPr>
+        <w:t xml:space="preserve"> زمان اجرای خوب تنها با استفاده از ساختمان‌داده‌های بهینه برای جاهای مختلف ممکن است. در این پروژه هم پیدا کردن ساختمان‌داده مناسب نظیر دیکشنری، مجموعه، لیست و هیپ یک چالش پیاده‌سازی بود.</w:t>
+      </w:r>
+    </w:p>
+    <w:p>
+      <w:pPr>
+        <w:bidi/>
+        <w:jc w:val="both"/>
+        <w:rPr>
+          <w:rFonts w:hint="cs"/>
+          <w:rtl/>
+          <w:lang w:bidi="fa-IR"/>
+        </w:rPr>
+      </w:pPr>
+      <w:r>
+        <w:rPr>
+          <w:rFonts w:hint="cs"/>
+          <w:b/>
+          <w:bCs/>
+          <w:rtl/>
+          <w:lang w:bidi="fa-IR"/>
+        </w:rPr>
+        <w:lastRenderedPageBreak/>
+        <w:t>ابهام‌های پیاده‌سازی</w:t>
+      </w:r>
+      <w:r>
+        <w:rPr>
+          <w:rFonts w:hint="cs"/>
+          <w:rtl/>
+          <w:lang w:bidi="fa-IR"/>
+        </w:rPr>
+        <w:t>: با توجه به اینکه کد مقاله موجود نبود و سودوکدها دارای ابهام‌هایی بودند برای قسمت‌های از سودوکد تفسیرهای مختلف قابل برداشت بود که حل آن‌ها و انتخاب یکی از آن‌ها محل تردید بود.</w:t>
+      </w:r>
+    </w:p>
+    <w:p>
+      <w:pPr>
+        <w:bidi/>
+        <w:jc w:val="both"/>
+        <w:rPr>
+          <w:rFonts w:hint="cs"/>
+          <w:rtl/>
+          <w:lang w:bidi="fa-IR"/>
+        </w:rPr>
+      </w:pPr>
     </w:p>
     <w:sectPr>
       <w:pgSz w:w="12240" w:h="15840"/>
@@ -2047,6 +3799,131 @@
       <w:color w:val="808080"/>
     </w:rPr>
   </w:style>
+  <w:style w:type="table" w:styleId="TableGrid">
+    <w:name w:val="Table Grid"/>
+    <w:basedOn w:val="TableNormal"/>
+    <w:uiPriority w:val="39"/>
+    <w:rsid w:val="00F03FB9"/>
+    <w:pPr>
+      <w:spacing w:after="0" w:line="240" w:lineRule="auto"/>
+    </w:pPr>
+    <w:tblPr>
+      <w:tblBorders>
+        <w:top w:val="single" w:sz="4" w:space="0" w:color="auto"/>
+        <w:left w:val="single" w:sz="4" w:space="0" w:color="auto"/>
+        <w:bottom w:val="single" w:sz="4" w:space="0" w:color="auto"/>
+        <w:right w:val="single" w:sz="4" w:space="0" w:color="auto"/>
+        <w:insideH w:val="single" w:sz="4" w:space="0" w:color="auto"/>
+        <w:insideV w:val="single" w:sz="4" w:space="0" w:color="auto"/>
+      </w:tblBorders>
+    </w:tblPr>
+  </w:style>
+  <w:style w:type="table" w:styleId="GridTable5Dark-Accent6">
+    <w:name w:val="Grid Table 5 Dark Accent 6"/>
+    <w:basedOn w:val="TableNormal"/>
+    <w:uiPriority w:val="50"/>
+    <w:rsid w:val="00F03FB9"/>
+    <w:pPr>
+      <w:spacing w:after="0" w:line="240" w:lineRule="auto"/>
+    </w:pPr>
+    <w:tblPr>
+      <w:tblStyleRowBandSize w:val="1"/>
+      <w:tblStyleColBandSize w:val="1"/>
+      <w:tblBorders>
+        <w:top w:val="single" w:sz="4" w:space="0" w:color="FFFFFF" w:themeColor="background1"/>
+        <w:left w:val="single" w:sz="4" w:space="0" w:color="FFFFFF" w:themeColor="background1"/>
+        <w:bottom w:val="single" w:sz="4" w:space="0" w:color="FFFFFF" w:themeColor="background1"/>
+        <w:right w:val="single" w:sz="4" w:space="0" w:color="FFFFFF" w:themeColor="background1"/>
+        <w:insideH w:val="single" w:sz="4" w:space="0" w:color="FFFFFF" w:themeColor="background1"/>
+        <w:insideV w:val="single" w:sz="4" w:space="0" w:color="FFFFFF" w:themeColor="background1"/>
+      </w:tblBorders>
+    </w:tblPr>
+    <w:tcPr>
+      <w:shd w:val="clear" w:color="auto" w:fill="E2EFD9" w:themeFill="accent6" w:themeFillTint="33"/>
+    </w:tcPr>
+    <w:tblStylePr w:type="firstRow">
+      <w:rPr>
+        <w:b/>
+        <w:bCs/>
+        <w:color w:val="FFFFFF" w:themeColor="background1"/>
+      </w:rPr>
+      <w:tblPr/>
+      <w:tcPr>
+        <w:tcBorders>
+          <w:top w:val="single" w:sz="4" w:space="0" w:color="FFFFFF" w:themeColor="background1"/>
+          <w:left w:val="single" w:sz="4" w:space="0" w:color="FFFFFF" w:themeColor="background1"/>
+          <w:right w:val="single" w:sz="4" w:space="0" w:color="FFFFFF" w:themeColor="background1"/>
+          <w:insideH w:val="nil"/>
+          <w:insideV w:val="nil"/>
+        </w:tcBorders>
+        <w:shd w:val="clear" w:color="auto" w:fill="70AD47" w:themeFill="accent6"/>
+      </w:tcPr>
+    </w:tblStylePr>
+    <w:tblStylePr w:type="lastRow">
+      <w:rPr>
+        <w:b/>
+        <w:bCs/>
+        <w:color w:val="FFFFFF" w:themeColor="background1"/>
+      </w:rPr>
+      <w:tblPr/>
+      <w:tcPr>
+        <w:tcBorders>
+          <w:left w:val="single" w:sz="4" w:space="0" w:color="FFFFFF" w:themeColor="background1"/>
+          <w:bottom w:val="single" w:sz="4" w:space="0" w:color="FFFFFF" w:themeColor="background1"/>
+          <w:right w:val="single" w:sz="4" w:space="0" w:color="FFFFFF" w:themeColor="background1"/>
+          <w:insideH w:val="nil"/>
+          <w:insideV w:val="nil"/>
+        </w:tcBorders>
+        <w:shd w:val="clear" w:color="auto" w:fill="70AD47" w:themeFill="accent6"/>
+      </w:tcPr>
+    </w:tblStylePr>
+    <w:tblStylePr w:type="firstCol">
+      <w:rPr>
+        <w:b/>
+        <w:bCs/>
+        <w:color w:val="FFFFFF" w:themeColor="background1"/>
+      </w:rPr>
+      <w:tblPr/>
+      <w:tcPr>
+        <w:tcBorders>
+          <w:top w:val="single" w:sz="4" w:space="0" w:color="FFFFFF" w:themeColor="background1"/>
+          <w:left w:val="single" w:sz="4" w:space="0" w:color="FFFFFF" w:themeColor="background1"/>
+          <w:bottom w:val="single" w:sz="4" w:space="0" w:color="FFFFFF" w:themeColor="background1"/>
+          <w:insideV w:val="nil"/>
+        </w:tcBorders>
+        <w:shd w:val="clear" w:color="auto" w:fill="70AD47" w:themeFill="accent6"/>
+      </w:tcPr>
+    </w:tblStylePr>
+    <w:tblStylePr w:type="lastCol">
+      <w:rPr>
+        <w:b/>
+        <w:bCs/>
+        <w:color w:val="FFFFFF" w:themeColor="background1"/>
+      </w:rPr>
+      <w:tblPr/>
+      <w:tcPr>
+        <w:tcBorders>
+          <w:top w:val="single" w:sz="4" w:space="0" w:color="FFFFFF" w:themeColor="background1"/>
+          <w:bottom w:val="single" w:sz="4" w:space="0" w:color="FFFFFF" w:themeColor="background1"/>
+          <w:right w:val="single" w:sz="4" w:space="0" w:color="FFFFFF" w:themeColor="background1"/>
+          <w:insideV w:val="nil"/>
+        </w:tcBorders>
+        <w:shd w:val="clear" w:color="auto" w:fill="70AD47" w:themeFill="accent6"/>
+      </w:tcPr>
+    </w:tblStylePr>
+    <w:tblStylePr w:type="band1Vert">
+      <w:tblPr/>
+      <w:tcPr>
+        <w:shd w:val="clear" w:color="auto" w:fill="C5E0B3" w:themeFill="accent6" w:themeFillTint="66"/>
+      </w:tcPr>
+    </w:tblStylePr>
+    <w:tblStylePr w:type="band1Horz">
+      <w:tblPr/>
+      <w:tcPr>
+        <w:shd w:val="clear" w:color="auto" w:fill="C5E0B3" w:themeFill="accent6" w:themeFillTint="66"/>
+      </w:tcPr>
+    </w:tblStylePr>
+  </w:style>
 </w:styles>
 </file>
 

</xml_diff>